<commit_message>
added question 2 answer
added question 2 answer
</commit_message>
<xml_diff>
--- a/CA two/CA two_Stat for Data Analytics.docx
+++ b/CA two/CA two_Stat for Data Analytics.docx
@@ -1847,23 +1847,39 @@
       <w:pPr>
         <w:rPr>
           <w:color w:val="FF0000"/>
+          <w:lang w:val="en-IE"/>
+        </w:rPr>
+      </w:pPr>
+    </w:p>
+    <w:p>
+      <w:pPr>
+        <w:rPr>
+          <w:color w:val="FF0000"/>
           <w:lang w:val="pt-BR"/>
         </w:rPr>
       </w:pPr>
-    </w:p>
-    <w:p>
-      <w:pPr>
+      <w:r>
         <w:rPr>
           <w:color w:val="FF0000"/>
           <w:lang w:val="pt-BR"/>
         </w:rPr>
-      </w:pPr>
+        <w:t xml:space="preserve">---------------------------------------------- </w:t>
+      </w:r>
+      <w:proofErr w:type="spellStart"/>
       <w:r>
         <w:rPr>
           <w:color w:val="FF0000"/>
           <w:lang w:val="pt-BR"/>
         </w:rPr>
-        <w:t>---------------------------------------------- RStudio -----------------------------------------------------</w:t>
+        <w:t>RStudio</w:t>
+      </w:r>
+      <w:proofErr w:type="spellEnd"/>
+      <w:r>
+        <w:rPr>
+          <w:color w:val="FF0000"/>
+          <w:lang w:val="pt-BR"/>
+        </w:rPr>
+        <w:t xml:space="preserve"> -----------------------------------------------------</w:t>
       </w:r>
     </w:p>
     <w:p>
@@ -2227,13 +2243,23 @@
           <w:color w:val="4472C4" w:themeColor="accent1"/>
         </w:rPr>
       </w:pPr>
-      <w:r>
-        <w:rPr>
-          <w:i/>
-          <w:color w:val="4472C4" w:themeColor="accent1"/>
-          <w:lang w:val="pt-BR"/>
-        </w:rPr>
-        <w:t>summary(fit)</w:t>
+      <w:proofErr w:type="gramStart"/>
+      <w:r>
+        <w:rPr>
+          <w:i/>
+          <w:color w:val="4472C4" w:themeColor="accent1"/>
+          <w:lang w:val="en-IE"/>
+        </w:rPr>
+        <w:t>summary(</w:t>
+      </w:r>
+      <w:proofErr w:type="gramEnd"/>
+      <w:r>
+        <w:rPr>
+          <w:i/>
+          <w:color w:val="4472C4" w:themeColor="accent1"/>
+          <w:lang w:val="en-IE"/>
+        </w:rPr>
+        <w:t>fit)</w:t>
       </w:r>
     </w:p>
     <w:p>
@@ -2260,13 +2286,7 @@
         <w:rPr>
           <w:color w:val="FF0000"/>
         </w:rPr>
-        <w:t xml:space="preserve"> - results</w:t>
-      </w:r>
-      <w:r>
-        <w:rPr>
-          <w:color w:val="FF0000"/>
-        </w:rPr>
-        <w:t xml:space="preserve"> -----------------------------------------------------</w:t>
+        <w:t xml:space="preserve"> - results -----------------------------------------------------</w:t>
       </w:r>
     </w:p>
     <w:p>
@@ -4056,37 +4076,70 @@
         <w:rPr>
           <w:i/>
           <w:color w:val="4472C4" w:themeColor="accent1"/>
-        </w:rPr>
-      </w:pPr>
-      <w:r>
-        <w:rPr>
-          <w:i/>
-          <w:color w:val="4472C4" w:themeColor="accent1"/>
-        </w:rPr>
-        <w:t>n=</w:t>
-      </w:r>
+          <w:lang w:val="pt-BR"/>
+        </w:rPr>
+      </w:pPr>
       <w:proofErr w:type="gramStart"/>
       <w:r>
         <w:rPr>
           <w:i/>
           <w:color w:val="4472C4" w:themeColor="accent1"/>
-        </w:rPr>
-        <w:t>nrow(</w:t>
+          <w:lang w:val="pt-BR"/>
+        </w:rPr>
+        <w:t>n</w:t>
       </w:r>
       <w:proofErr w:type="gramEnd"/>
       <w:r>
         <w:rPr>
           <w:i/>
           <w:color w:val="4472C4" w:themeColor="accent1"/>
-        </w:rPr>
-        <w:t xml:space="preserve">dataset) </w:t>
-      </w:r>
-    </w:p>
-    <w:p>
-      <w:pPr>
-        <w:rPr>
-          <w:i/>
-          <w:color w:val="4472C4" w:themeColor="accent1"/>
+          <w:lang w:val="pt-BR"/>
+        </w:rPr>
+        <w:t>=</w:t>
+      </w:r>
+      <w:proofErr w:type="spellStart"/>
+      <w:r>
+        <w:rPr>
+          <w:i/>
+          <w:color w:val="4472C4" w:themeColor="accent1"/>
+          <w:lang w:val="pt-BR"/>
+        </w:rPr>
+        <w:t>nrow</w:t>
+      </w:r>
+      <w:proofErr w:type="spellEnd"/>
+      <w:r>
+        <w:rPr>
+          <w:i/>
+          <w:color w:val="4472C4" w:themeColor="accent1"/>
+          <w:lang w:val="pt-BR"/>
+        </w:rPr>
+        <w:t>(</w:t>
+      </w:r>
+      <w:proofErr w:type="spellStart"/>
+      <w:r>
+        <w:rPr>
+          <w:i/>
+          <w:color w:val="4472C4" w:themeColor="accent1"/>
+          <w:lang w:val="pt-BR"/>
+        </w:rPr>
+        <w:t>dataset</w:t>
+      </w:r>
+      <w:proofErr w:type="spellEnd"/>
+      <w:r>
+        <w:rPr>
+          <w:i/>
+          <w:color w:val="4472C4" w:themeColor="accent1"/>
+          <w:lang w:val="pt-BR"/>
+        </w:rPr>
+        <w:t xml:space="preserve">) </w:t>
+      </w:r>
+    </w:p>
+    <w:p>
+      <w:pPr>
+        <w:rPr>
+          <w:i/>
+          <w:color w:val="4472C4" w:themeColor="accent1"/>
+          <w:lang w:val="pt-BR"/>
         </w:rPr>
       </w:pPr>
       <w:proofErr w:type="gramStart"/>
@@ -4094,6 +4147,7 @@
         <w:rPr>
           <w:i/>
           <w:color w:val="4472C4" w:themeColor="accent1"/>
+          <w:lang w:val="pt-BR"/>
         </w:rPr>
         <w:t>indexes</w:t>
       </w:r>
@@ -4102,8 +4156,27 @@
         <w:rPr>
           <w:i/>
           <w:color w:val="4472C4" w:themeColor="accent1"/>
-        </w:rPr>
-        <w:t xml:space="preserve"> = sample(n, n*(80/100)) </w:t>
+          <w:lang w:val="pt-BR"/>
+        </w:rPr>
+        <w:t xml:space="preserve"> = </w:t>
+      </w:r>
+      <w:proofErr w:type="spellStart"/>
+      <w:r>
+        <w:rPr>
+          <w:i/>
+          <w:color w:val="4472C4" w:themeColor="accent1"/>
+          <w:lang w:val="pt-BR"/>
+        </w:rPr>
+        <w:t>sample</w:t>
+      </w:r>
+      <w:proofErr w:type="spellEnd"/>
+      <w:r>
+        <w:rPr>
+          <w:i/>
+          <w:color w:val="4472C4" w:themeColor="accent1"/>
+          <w:lang w:val="pt-BR"/>
+        </w:rPr>
+        <w:t xml:space="preserve">(n, n*(80/100)) </w:t>
       </w:r>
     </w:p>
     <w:p>
@@ -4249,7 +4322,7 @@
           <w:i/>
           <w:color w:val="4472C4" w:themeColor="accent1"/>
         </w:rPr>
-        <w:t xml:space="preserve">)  # linear regression as Fuel is a continuous variable  </w:t>
+        <w:t xml:space="preserve">)  # linear regression </w:t>
       </w:r>
     </w:p>
     <w:p>
@@ -4742,19 +4815,7 @@
           <w:shd w:val="clear" w:color="auto" w:fill="FFFFFF"/>
           <w:lang w:val="en-US"/>
         </w:rPr>
-        <w:t>Y = </w:t>
-      </w:r>
-      <w:r>
-        <w:rPr>
-          <w:rStyle w:val="normaltextrun"/>
-          <w:rFonts w:ascii="Calibri" w:hAnsi="Calibri" w:cs="Calibri"/>
-          <w:color w:val="FF0000"/>
-          <w:sz w:val="22"/>
-          <w:szCs w:val="22"/>
-          <w:shd w:val="clear" w:color="auto" w:fill="FFFFFF"/>
-          <w:lang w:val="en-US"/>
-        </w:rPr>
-        <w:t>(28.108</w:t>
+        <w:t>Y = (28.108</w:t>
       </w:r>
       <w:proofErr w:type="gramStart"/>
       <w:r>
@@ -4992,7 +5053,6 @@
           <w:i/>
           <w:color w:val="4472C4" w:themeColor="accent1"/>
         </w:rPr>
-        <w:lastRenderedPageBreak/>
         <w:t>pred_fuel</w:t>
       </w:r>
       <w:proofErr w:type="spellEnd"/>
@@ -6412,11 +6472,3249 @@
     </w:p>
     <w:p>
       <w:pPr>
-        <w:pStyle w:val="ListParagraph"/>
+        <w:rPr>
+          <w:b/>
+          <w:i/>
+          <w:color w:val="FF0000"/>
+        </w:rPr>
+      </w:pPr>
+      <w:r>
+        <w:rPr>
+          <w:b/>
+          <w:i/>
+          <w:color w:val="FF0000"/>
+        </w:rPr>
+        <w:t>Question</w:t>
+      </w:r>
+      <w:r>
+        <w:rPr>
+          <w:b/>
+          <w:i/>
+          <w:color w:val="FF0000"/>
+        </w:rPr>
+        <w:t xml:space="preserve"> </w:t>
+      </w:r>
+      <w:r>
+        <w:rPr>
+          <w:b/>
+          <w:i/>
+          <w:color w:val="FF0000"/>
+        </w:rPr>
+        <w:t>2</w:t>
+      </w:r>
+      <w:r>
+        <w:rPr>
+          <w:b/>
+          <w:i/>
+          <w:color w:val="FF0000"/>
+        </w:rPr>
+        <w:t xml:space="preserve"> - Answers</w:t>
+      </w:r>
+    </w:p>
+    <w:p>
+      <w:pPr>
         <w:tabs>
           <w:tab w:val="right" w:pos="8505"/>
         </w:tabs>
-        <w:jc w:val="right"/>
+        <w:rPr>
+          <w:rFonts w:cs="Calibri"/>
+          <w:color w:val="FF0000"/>
+        </w:rPr>
+      </w:pPr>
+      <w:r>
+        <w:rPr>
+          <w:rFonts w:cs="Calibri"/>
+          <w:color w:val="FF0000"/>
+        </w:rPr>
+        <w:t>(a)</w:t>
+      </w:r>
+      <w:r>
+        <w:rPr>
+          <w:rFonts w:cs="Calibri"/>
+          <w:color w:val="FF0000"/>
+        </w:rPr>
+        <w:t xml:space="preserve"> </w:t>
+      </w:r>
+      <w:r>
+        <w:rPr>
+          <w:rFonts w:cs="Calibri"/>
+          <w:color w:val="FF0000"/>
+        </w:rPr>
+        <w:t xml:space="preserve"> </w:t>
+      </w:r>
+    </w:p>
+    <w:p>
+      <w:pPr>
+        <w:tabs>
+          <w:tab w:val="right" w:pos="8505"/>
+        </w:tabs>
+        <w:rPr>
+          <w:rFonts w:cs="Calibri"/>
+          <w:color w:val="FF0000"/>
+          <w:sz w:val="28"/>
+          <w:szCs w:val="28"/>
+          <w:lang w:val="en-IE"/>
+        </w:rPr>
+      </w:pPr>
+      <w:r>
+        <w:rPr>
+          <w:rFonts w:cs="Calibri"/>
+          <w:color w:val="FF0000"/>
+        </w:rPr>
+        <w:t xml:space="preserve">Since </w:t>
+      </w:r>
+      <w:proofErr w:type="spellStart"/>
+      <w:r>
+        <w:rPr>
+          <w:rFonts w:cs="Calibri"/>
+          <w:color w:val="FF0000"/>
+        </w:rPr>
+        <w:t>pmf</w:t>
+      </w:r>
+      <w:proofErr w:type="spellEnd"/>
+      <w:r>
+        <w:rPr>
+          <w:rFonts w:cs="Calibri"/>
+          <w:color w:val="FF0000"/>
+        </w:rPr>
+        <w:t xml:space="preserve"> of </w:t>
+      </w:r>
+      <w:r>
+        <w:rPr>
+          <w:rFonts w:cs="Calibri"/>
+          <w:color w:val="FF0000"/>
+        </w:rPr>
+        <w:t xml:space="preserve">Poisson is  </w:t>
+      </w:r>
+      <m:oMath>
+        <m:r>
+          <w:rPr>
+            <w:rFonts w:ascii="Cambria Math" w:hAnsi="Cambria Math"/>
+            <w:color w:val="FF0000"/>
+            <w:sz w:val="32"/>
+            <w:szCs w:val="32"/>
+            <w:lang w:val="en-IE"/>
+          </w:rPr>
+          <m:t>f</m:t>
+        </m:r>
+        <m:d>
+          <m:dPr>
+            <m:ctrlPr>
+              <w:rPr>
+                <w:rFonts w:ascii="Cambria Math" w:hAnsi="Cambria Math"/>
+                <w:i/>
+                <w:color w:val="FF0000"/>
+                <w:sz w:val="32"/>
+                <w:szCs w:val="32"/>
+                <w:lang w:val="en-IE"/>
+              </w:rPr>
+            </m:ctrlPr>
+          </m:dPr>
+          <m:e>
+            <m:r>
+              <w:rPr>
+                <w:rFonts w:ascii="Cambria Math" w:hAnsi="Cambria Math"/>
+                <w:color w:val="FF0000"/>
+                <w:sz w:val="32"/>
+                <w:szCs w:val="32"/>
+                <w:lang w:val="en-IE"/>
+              </w:rPr>
+              <m:t>x</m:t>
+            </m:r>
+          </m:e>
+          <m:e>
+            <m:r>
+              <w:rPr>
+                <w:rFonts w:ascii="Cambria Math" w:hAnsi="Cambria Math"/>
+                <w:color w:val="FF0000"/>
+                <w:sz w:val="32"/>
+                <w:szCs w:val="32"/>
+                <w:lang w:val="en-IE"/>
+              </w:rPr>
+              <m:t>λ</m:t>
+            </m:r>
+          </m:e>
+        </m:d>
+        <m:r>
+          <w:rPr>
+            <w:rFonts w:ascii="Cambria Math" w:hAnsi="Cambria Math"/>
+            <w:color w:val="FF0000"/>
+            <w:sz w:val="32"/>
+            <w:szCs w:val="32"/>
+            <w:lang w:val="en-IE"/>
+          </w:rPr>
+          <m:t xml:space="preserve">= </m:t>
+        </m:r>
+        <m:f>
+          <m:fPr>
+            <m:ctrlPr>
+              <w:rPr>
+                <w:rFonts w:ascii="Cambria Math" w:hAnsi="Cambria Math"/>
+                <w:i/>
+                <w:color w:val="FF0000"/>
+                <w:sz w:val="32"/>
+                <w:szCs w:val="32"/>
+                <w:lang w:val="en-IE"/>
+              </w:rPr>
+            </m:ctrlPr>
+          </m:fPr>
+          <m:num>
+            <m:sSup>
+              <m:sSupPr>
+                <m:ctrlPr>
+                  <w:rPr>
+                    <w:rFonts w:ascii="Cambria Math" w:hAnsi="Cambria Math"/>
+                    <w:i/>
+                    <w:color w:val="FF0000"/>
+                    <w:sz w:val="32"/>
+                    <w:szCs w:val="32"/>
+                    <w:lang w:val="en-IE"/>
+                  </w:rPr>
+                </m:ctrlPr>
+              </m:sSupPr>
+              <m:e>
+                <m:r>
+                  <w:rPr>
+                    <w:rFonts w:ascii="Cambria Math" w:hAnsi="Cambria Math"/>
+                    <w:color w:val="FF0000"/>
+                    <w:sz w:val="32"/>
+                    <w:szCs w:val="32"/>
+                  </w:rPr>
+                  <m:t>e</m:t>
+                </m:r>
+              </m:e>
+              <m:sup>
+                <m:r>
+                  <w:rPr>
+                    <w:rFonts w:ascii="Cambria Math" w:hAnsi="Cambria Math"/>
+                    <w:color w:val="FF0000"/>
+                    <w:sz w:val="32"/>
+                    <w:szCs w:val="32"/>
+                  </w:rPr>
+                  <m:t xml:space="preserve">-λ </m:t>
+                </m:r>
+              </m:sup>
+            </m:sSup>
+            <m:sSup>
+              <m:sSupPr>
+                <m:ctrlPr>
+                  <w:rPr>
+                    <w:rFonts w:ascii="Cambria Math" w:hAnsi="Cambria Math"/>
+                    <w:i/>
+                    <w:color w:val="FF0000"/>
+                    <w:sz w:val="32"/>
+                    <w:szCs w:val="32"/>
+                    <w:lang w:val="en-IE"/>
+                  </w:rPr>
+                </m:ctrlPr>
+              </m:sSupPr>
+              <m:e>
+                <m:r>
+                  <w:rPr>
+                    <w:rFonts w:ascii="Cambria Math" w:hAnsi="Cambria Math"/>
+                    <w:color w:val="FF0000"/>
+                    <w:sz w:val="32"/>
+                    <w:szCs w:val="32"/>
+                    <w:lang w:val="en-IE"/>
+                  </w:rPr>
+                  <m:t>.  λ</m:t>
+                </m:r>
+              </m:e>
+              <m:sup>
+                <m:r>
+                  <w:rPr>
+                    <w:rFonts w:ascii="Cambria Math" w:hAnsi="Cambria Math"/>
+                    <w:color w:val="FF0000"/>
+                    <w:sz w:val="32"/>
+                    <w:szCs w:val="32"/>
+                    <w:lang w:val="en-IE"/>
+                  </w:rPr>
+                  <m:t>x</m:t>
+                </m:r>
+              </m:sup>
+            </m:sSup>
+          </m:num>
+          <m:den>
+            <m:r>
+              <w:rPr>
+                <w:rFonts w:ascii="Cambria Math" w:hAnsi="Cambria Math"/>
+                <w:color w:val="FF0000"/>
+                <w:sz w:val="32"/>
+                <w:szCs w:val="32"/>
+                <w:lang w:val="en-IE"/>
+              </w:rPr>
+              <m:t>x!</m:t>
+            </m:r>
+          </m:den>
+        </m:f>
+      </m:oMath>
+    </w:p>
+    <w:p>
+      <w:pPr>
+        <w:tabs>
+          <w:tab w:val="right" w:pos="8505"/>
+        </w:tabs>
+        <w:rPr>
+          <w:rFonts w:cs="Calibri"/>
+          <w:sz w:val="28"/>
+          <w:szCs w:val="28"/>
+          <w:lang w:val="en-IE"/>
+        </w:rPr>
+      </w:pPr>
+    </w:p>
+    <w:p>
+      <w:pPr>
+        <w:tabs>
+          <w:tab w:val="right" w:pos="8505"/>
+        </w:tabs>
+        <w:rPr>
+          <w:rFonts w:cs="Calibri"/>
+          <w:color w:val="FF0000"/>
+          <w:sz w:val="28"/>
+          <w:szCs w:val="28"/>
+          <w:lang w:val="en-IE"/>
+        </w:rPr>
+      </w:pPr>
+      <w:proofErr w:type="gramStart"/>
+      <w:r>
+        <w:rPr>
+          <w:rFonts w:cs="Calibri"/>
+          <w:color w:val="FF0000"/>
+          <w:lang w:val="en-IE"/>
+        </w:rPr>
+        <w:t>then</w:t>
+      </w:r>
+      <w:proofErr w:type="gramEnd"/>
+      <w:r>
+        <w:rPr>
+          <w:rFonts w:cs="Calibri"/>
+          <w:color w:val="FF0000"/>
+          <w:lang w:val="en-IE"/>
+        </w:rPr>
+        <w:t xml:space="preserve"> </w:t>
+      </w:r>
+      <m:oMath>
+        <m:r>
+          <w:rPr>
+            <w:rFonts w:ascii="Cambria Math" w:hAnsi="Cambria Math" w:cs="Calibri"/>
+            <w:color w:val="FF0000"/>
+            <w:sz w:val="28"/>
+            <w:szCs w:val="28"/>
+            <w:lang w:val="en-IE"/>
+          </w:rPr>
+          <m:t>L</m:t>
+        </m:r>
+        <m:d>
+          <m:dPr>
+            <m:ctrlPr>
+              <w:rPr>
+                <w:rFonts w:ascii="Cambria Math" w:hAnsi="Cambria Math" w:cs="Calibri"/>
+                <w:i/>
+                <w:color w:val="FF0000"/>
+                <w:sz w:val="28"/>
+                <w:szCs w:val="28"/>
+                <w:lang w:val="en-IE"/>
+              </w:rPr>
+            </m:ctrlPr>
+          </m:dPr>
+          <m:e>
+            <m:r>
+              <w:rPr>
+                <w:rFonts w:ascii="Cambria Math" w:hAnsi="Cambria Math" w:cs="Calibri"/>
+                <w:color w:val="FF0000"/>
+                <w:sz w:val="28"/>
+                <w:szCs w:val="28"/>
+                <w:lang w:val="en-IE"/>
+              </w:rPr>
+              <m:t>p</m:t>
+            </m:r>
+          </m:e>
+          <m:e>
+            <m:sSub>
+              <m:sSubPr>
+                <m:ctrlPr>
+                  <w:rPr>
+                    <w:rFonts w:ascii="Cambria Math" w:hAnsi="Cambria Math" w:cs="Calibri"/>
+                    <w:i/>
+                    <w:color w:val="FF0000"/>
+                    <w:sz w:val="28"/>
+                    <w:szCs w:val="28"/>
+                    <w:lang w:val="en-IE"/>
+                  </w:rPr>
+                </m:ctrlPr>
+              </m:sSubPr>
+              <m:e>
+                <m:r>
+                  <w:rPr>
+                    <w:rFonts w:ascii="Cambria Math" w:hAnsi="Cambria Math" w:cs="Calibri"/>
+                    <w:color w:val="FF0000"/>
+                    <w:sz w:val="28"/>
+                    <w:szCs w:val="28"/>
+                    <w:lang w:val="en-IE"/>
+                  </w:rPr>
+                  <m:t>x</m:t>
+                </m:r>
+              </m:e>
+              <m:sub>
+                <m:r>
+                  <w:rPr>
+                    <w:rFonts w:ascii="Cambria Math" w:hAnsi="Cambria Math" w:cs="Calibri"/>
+                    <w:color w:val="FF0000"/>
+                    <w:sz w:val="28"/>
+                    <w:szCs w:val="28"/>
+                    <w:lang w:val="en-IE"/>
+                  </w:rPr>
+                  <m:t>1</m:t>
+                </m:r>
+              </m:sub>
+            </m:sSub>
+            <m:r>
+              <w:rPr>
+                <w:rFonts w:ascii="Cambria Math" w:hAnsi="Cambria Math" w:cs="Calibri"/>
+                <w:color w:val="FF0000"/>
+                <w:sz w:val="28"/>
+                <w:szCs w:val="28"/>
+                <w:lang w:val="en-IE"/>
+              </w:rPr>
+              <m:t xml:space="preserve">, …, </m:t>
+            </m:r>
+            <m:sSub>
+              <m:sSubPr>
+                <m:ctrlPr>
+                  <w:rPr>
+                    <w:rFonts w:ascii="Cambria Math" w:hAnsi="Cambria Math" w:cs="Calibri"/>
+                    <w:i/>
+                    <w:color w:val="FF0000"/>
+                    <w:sz w:val="28"/>
+                    <w:szCs w:val="28"/>
+                    <w:lang w:val="en-IE"/>
+                  </w:rPr>
+                </m:ctrlPr>
+              </m:sSubPr>
+              <m:e>
+                <m:r>
+                  <w:rPr>
+                    <w:rFonts w:ascii="Cambria Math" w:hAnsi="Cambria Math" w:cs="Calibri"/>
+                    <w:color w:val="FF0000"/>
+                    <w:sz w:val="28"/>
+                    <w:szCs w:val="28"/>
+                    <w:lang w:val="en-IE"/>
+                  </w:rPr>
+                  <m:t>x</m:t>
+                </m:r>
+              </m:e>
+              <m:sub>
+                <m:r>
+                  <w:rPr>
+                    <w:rFonts w:ascii="Cambria Math" w:hAnsi="Cambria Math" w:cs="Calibri"/>
+                    <w:color w:val="FF0000"/>
+                    <w:sz w:val="28"/>
+                    <w:szCs w:val="28"/>
+                    <w:lang w:val="en-IE"/>
+                  </w:rPr>
+                  <m:t>10</m:t>
+                </m:r>
+              </m:sub>
+            </m:sSub>
+          </m:e>
+        </m:d>
+        <m:r>
+          <w:rPr>
+            <w:rFonts w:ascii="Cambria Math" w:hAnsi="Cambria Math" w:cs="Calibri"/>
+            <w:color w:val="FF0000"/>
+            <w:sz w:val="28"/>
+            <w:szCs w:val="28"/>
+            <w:lang w:val="en-IE"/>
+          </w:rPr>
+          <m:t xml:space="preserve">= </m:t>
+        </m:r>
+        <m:nary>
+          <m:naryPr>
+            <m:chr m:val="∏"/>
+            <m:limLoc m:val="undOvr"/>
+            <m:ctrlPr>
+              <w:rPr>
+                <w:rFonts w:ascii="Cambria Math" w:hAnsi="Cambria Math" w:cs="Calibri"/>
+                <w:i/>
+                <w:color w:val="FF0000"/>
+                <w:sz w:val="28"/>
+                <w:szCs w:val="28"/>
+                <w:lang w:val="en-IE"/>
+              </w:rPr>
+            </m:ctrlPr>
+          </m:naryPr>
+          <m:sub>
+            <m:r>
+              <w:rPr>
+                <w:rFonts w:ascii="Cambria Math" w:hAnsi="Cambria Math" w:cs="Calibri"/>
+                <w:color w:val="FF0000"/>
+                <w:sz w:val="28"/>
+                <w:szCs w:val="28"/>
+                <w:lang w:val="en-IE"/>
+              </w:rPr>
+              <m:t>i=1</m:t>
+            </m:r>
+          </m:sub>
+          <m:sup>
+            <m:r>
+              <w:rPr>
+                <w:rFonts w:ascii="Cambria Math" w:hAnsi="Cambria Math" w:cs="Calibri"/>
+                <w:color w:val="FF0000"/>
+                <w:sz w:val="28"/>
+                <w:szCs w:val="28"/>
+                <w:lang w:val="en-IE"/>
+              </w:rPr>
+              <m:t>10</m:t>
+            </m:r>
+          </m:sup>
+          <m:e>
+            <m:r>
+              <w:rPr>
+                <w:rFonts w:ascii="Cambria Math" w:hAnsi="Cambria Math" w:cs="Calibri"/>
+                <w:color w:val="FF0000"/>
+                <w:sz w:val="28"/>
+                <w:szCs w:val="28"/>
+                <w:lang w:val="en-IE"/>
+              </w:rPr>
+              <m:t xml:space="preserve"> f(</m:t>
+            </m:r>
+            <m:sSub>
+              <m:sSubPr>
+                <m:ctrlPr>
+                  <w:rPr>
+                    <w:rFonts w:ascii="Cambria Math" w:hAnsi="Cambria Math" w:cs="Calibri"/>
+                    <w:i/>
+                    <w:color w:val="FF0000"/>
+                    <w:sz w:val="28"/>
+                    <w:szCs w:val="28"/>
+                    <w:lang w:val="en-IE"/>
+                  </w:rPr>
+                </m:ctrlPr>
+              </m:sSubPr>
+              <m:e>
+                <m:r>
+                  <w:rPr>
+                    <w:rFonts w:ascii="Cambria Math" w:hAnsi="Cambria Math" w:cs="Calibri"/>
+                    <w:color w:val="FF0000"/>
+                    <w:sz w:val="28"/>
+                    <w:szCs w:val="28"/>
+                    <w:lang w:val="en-IE"/>
+                  </w:rPr>
+                  <m:t>x</m:t>
+                </m:r>
+              </m:e>
+              <m:sub>
+                <m:r>
+                  <w:rPr>
+                    <w:rFonts w:ascii="Cambria Math" w:hAnsi="Cambria Math" w:cs="Calibri"/>
+                    <w:color w:val="FF0000"/>
+                    <w:sz w:val="28"/>
+                    <w:szCs w:val="28"/>
+                    <w:lang w:val="en-IE"/>
+                  </w:rPr>
+                  <m:t>i</m:t>
+                </m:r>
+              </m:sub>
+            </m:sSub>
+            <m:r>
+              <w:rPr>
+                <w:rFonts w:ascii="Cambria Math" w:hAnsi="Cambria Math" w:cs="Calibri"/>
+                <w:color w:val="FF0000"/>
+                <w:sz w:val="28"/>
+                <w:szCs w:val="28"/>
+                <w:lang w:val="en-IE"/>
+              </w:rPr>
+              <m:t>|λ)</m:t>
+            </m:r>
+          </m:e>
+        </m:nary>
+      </m:oMath>
+      <w:r>
+        <w:rPr>
+          <w:rFonts w:cs="Calibri"/>
+          <w:color w:val="FF0000"/>
+          <w:lang w:val="en-IE"/>
+        </w:rPr>
+        <w:t xml:space="preserve"> = </w:t>
+      </w:r>
+      <m:oMath>
+        <m:nary>
+          <m:naryPr>
+            <m:chr m:val="∏"/>
+            <m:limLoc m:val="undOvr"/>
+            <m:ctrlPr>
+              <w:rPr>
+                <w:rFonts w:ascii="Cambria Math" w:hAnsi="Cambria Math" w:cs="Calibri"/>
+                <w:i/>
+                <w:color w:val="FF0000"/>
+                <w:sz w:val="28"/>
+                <w:szCs w:val="28"/>
+                <w:lang w:val="en-IE"/>
+              </w:rPr>
+            </m:ctrlPr>
+          </m:naryPr>
+          <m:sub>
+            <m:r>
+              <w:rPr>
+                <w:rFonts w:ascii="Cambria Math" w:hAnsi="Cambria Math" w:cs="Calibri"/>
+                <w:color w:val="FF0000"/>
+                <w:sz w:val="28"/>
+                <w:szCs w:val="28"/>
+                <w:lang w:val="en-IE"/>
+              </w:rPr>
+              <m:t>i=1</m:t>
+            </m:r>
+          </m:sub>
+          <m:sup>
+            <m:r>
+              <w:rPr>
+                <w:rFonts w:ascii="Cambria Math" w:hAnsi="Cambria Math" w:cs="Calibri"/>
+                <w:color w:val="FF0000"/>
+                <w:sz w:val="28"/>
+                <w:szCs w:val="28"/>
+                <w:lang w:val="en-IE"/>
+              </w:rPr>
+              <m:t>10</m:t>
+            </m:r>
+          </m:sup>
+          <m:e>
+            <m:f>
+              <m:fPr>
+                <m:ctrlPr>
+                  <w:rPr>
+                    <w:rFonts w:ascii="Cambria Math" w:hAnsi="Cambria Math" w:cs="Calibri"/>
+                    <w:i/>
+                    <w:color w:val="FF0000"/>
+                    <w:sz w:val="28"/>
+                    <w:szCs w:val="28"/>
+                    <w:lang w:val="en-IE"/>
+                  </w:rPr>
+                </m:ctrlPr>
+              </m:fPr>
+              <m:num>
+                <m:sSup>
+                  <m:sSupPr>
+                    <m:ctrlPr>
+                      <w:rPr>
+                        <w:rFonts w:ascii="Cambria Math" w:hAnsi="Cambria Math"/>
+                        <w:i/>
+                        <w:color w:val="FF0000"/>
+                        <w:sz w:val="28"/>
+                        <w:szCs w:val="28"/>
+                        <w:lang w:val="en-IE"/>
+                      </w:rPr>
+                    </m:ctrlPr>
+                  </m:sSupPr>
+                  <m:e>
+                    <m:r>
+                      <w:rPr>
+                        <w:rFonts w:ascii="Cambria Math" w:hAnsi="Cambria Math"/>
+                        <w:color w:val="FF0000"/>
+                        <w:sz w:val="28"/>
+                        <w:szCs w:val="28"/>
+                      </w:rPr>
+                      <m:t>e</m:t>
+                    </m:r>
+                  </m:e>
+                  <m:sup>
+                    <m:r>
+                      <w:rPr>
+                        <w:rFonts w:ascii="Cambria Math" w:hAnsi="Cambria Math"/>
+                        <w:color w:val="FF0000"/>
+                        <w:sz w:val="28"/>
+                        <w:szCs w:val="28"/>
+                      </w:rPr>
+                      <m:t xml:space="preserve">-λ </m:t>
+                    </m:r>
+                  </m:sup>
+                </m:sSup>
+                <m:sSup>
+                  <m:sSupPr>
+                    <m:ctrlPr>
+                      <w:rPr>
+                        <w:rFonts w:ascii="Cambria Math" w:hAnsi="Cambria Math"/>
+                        <w:i/>
+                        <w:color w:val="FF0000"/>
+                        <w:sz w:val="28"/>
+                        <w:szCs w:val="28"/>
+                        <w:lang w:val="en-IE"/>
+                      </w:rPr>
+                    </m:ctrlPr>
+                  </m:sSupPr>
+                  <m:e>
+                    <m:r>
+                      <w:rPr>
+                        <w:rFonts w:ascii="Cambria Math" w:hAnsi="Cambria Math"/>
+                        <w:color w:val="FF0000"/>
+                        <w:sz w:val="28"/>
+                        <w:szCs w:val="28"/>
+                        <w:lang w:val="en-IE"/>
+                      </w:rPr>
+                      <m:t>.  λ</m:t>
+                    </m:r>
+                  </m:e>
+                  <m:sup>
+                    <m:sSub>
+                      <m:sSubPr>
+                        <m:ctrlPr>
+                          <w:rPr>
+                            <w:rFonts w:ascii="Cambria Math" w:hAnsi="Cambria Math"/>
+                            <w:i/>
+                            <w:color w:val="FF0000"/>
+                            <w:sz w:val="28"/>
+                            <w:szCs w:val="28"/>
+                            <w:lang w:val="en-IE"/>
+                          </w:rPr>
+                        </m:ctrlPr>
+                      </m:sSubPr>
+                      <m:e>
+                        <m:r>
+                          <w:rPr>
+                            <w:rFonts w:ascii="Cambria Math" w:hAnsi="Cambria Math"/>
+                            <w:color w:val="FF0000"/>
+                            <w:sz w:val="28"/>
+                            <w:szCs w:val="28"/>
+                            <w:lang w:val="en-IE"/>
+                          </w:rPr>
+                          <m:t>x</m:t>
+                        </m:r>
+                      </m:e>
+                      <m:sub>
+                        <m:r>
+                          <w:rPr>
+                            <w:rFonts w:ascii="Cambria Math" w:hAnsi="Cambria Math"/>
+                            <w:color w:val="FF0000"/>
+                            <w:sz w:val="28"/>
+                            <w:szCs w:val="28"/>
+                            <w:lang w:val="en-IE"/>
+                          </w:rPr>
+                          <m:t>i</m:t>
+                        </m:r>
+                      </m:sub>
+                    </m:sSub>
+                  </m:sup>
+                </m:sSup>
+              </m:num>
+              <m:den>
+                <m:sSub>
+                  <m:sSubPr>
+                    <m:ctrlPr>
+                      <w:rPr>
+                        <w:rFonts w:ascii="Cambria Math" w:hAnsi="Cambria Math" w:cs="Calibri"/>
+                        <w:i/>
+                        <w:color w:val="FF0000"/>
+                        <w:sz w:val="28"/>
+                        <w:szCs w:val="28"/>
+                        <w:lang w:val="en-IE"/>
+                      </w:rPr>
+                    </m:ctrlPr>
+                  </m:sSubPr>
+                  <m:e>
+                    <m:r>
+                      <w:rPr>
+                        <w:rFonts w:ascii="Cambria Math" w:hAnsi="Cambria Math" w:cs="Calibri"/>
+                        <w:color w:val="FF0000"/>
+                        <w:sz w:val="28"/>
+                        <w:szCs w:val="28"/>
+                        <w:lang w:val="en-IE"/>
+                      </w:rPr>
+                      <m:t>x</m:t>
+                    </m:r>
+                  </m:e>
+                  <m:sub>
+                    <m:r>
+                      <w:rPr>
+                        <w:rFonts w:ascii="Cambria Math" w:hAnsi="Cambria Math" w:cs="Calibri"/>
+                        <w:color w:val="FF0000"/>
+                        <w:sz w:val="28"/>
+                        <w:szCs w:val="28"/>
+                        <w:lang w:val="en-IE"/>
+                      </w:rPr>
+                      <m:t>i</m:t>
+                    </m:r>
+                  </m:sub>
+                </m:sSub>
+                <m:r>
+                  <w:rPr>
+                    <w:rFonts w:ascii="Cambria Math" w:hAnsi="Cambria Math" w:cs="Calibri"/>
+                    <w:color w:val="FF0000"/>
+                    <w:sz w:val="28"/>
+                    <w:szCs w:val="28"/>
+                    <w:lang w:val="en-IE"/>
+                  </w:rPr>
+                  <m:t>!</m:t>
+                </m:r>
+              </m:den>
+            </m:f>
+          </m:e>
+        </m:nary>
+      </m:oMath>
+      <w:r>
+        <w:rPr>
+          <w:rFonts w:cs="Calibri"/>
+          <w:color w:val="FF0000"/>
+          <w:sz w:val="28"/>
+          <w:szCs w:val="28"/>
+          <w:lang w:val="en-IE"/>
+        </w:rPr>
+        <w:t xml:space="preserve"> </w:t>
+      </w:r>
+    </w:p>
+    <w:p>
+      <w:pPr>
+        <w:tabs>
+          <w:tab w:val="right" w:pos="8505"/>
+        </w:tabs>
+        <w:rPr>
+          <w:rFonts w:cs="Calibri"/>
+          <w:color w:val="FF0000"/>
+          <w:sz w:val="28"/>
+          <w:szCs w:val="28"/>
+          <w:lang w:val="en-IE"/>
+        </w:rPr>
+      </w:pPr>
+    </w:p>
+    <w:p>
+      <w:pPr>
+        <w:tabs>
+          <w:tab w:val="right" w:pos="8505"/>
+        </w:tabs>
+        <w:rPr>
+          <w:rFonts w:cs="Calibri"/>
+          <w:color w:val="FF0000"/>
+          <w:sz w:val="32"/>
+          <w:szCs w:val="32"/>
+          <w:lang w:val="en-IE"/>
+        </w:rPr>
+      </w:pPr>
+      <w:r>
+        <w:rPr>
+          <w:rFonts w:cs="Calibri"/>
+          <w:color w:val="FF0000"/>
+          <w:sz w:val="28"/>
+          <w:szCs w:val="28"/>
+          <w:lang w:val="en-IE"/>
+        </w:rPr>
+        <w:t xml:space="preserve">= </w:t>
+      </w:r>
+      <m:oMath>
+        <m:f>
+          <m:fPr>
+            <m:ctrlPr>
+              <w:rPr>
+                <w:rFonts w:ascii="Cambria Math" w:hAnsi="Cambria Math"/>
+                <w:i/>
+                <w:color w:val="FF0000"/>
+                <w:sz w:val="32"/>
+                <w:szCs w:val="32"/>
+                <w:lang w:val="en-IE"/>
+              </w:rPr>
+            </m:ctrlPr>
+          </m:fPr>
+          <m:num>
+            <m:sSup>
+              <m:sSupPr>
+                <m:ctrlPr>
+                  <w:rPr>
+                    <w:rFonts w:ascii="Cambria Math" w:hAnsi="Cambria Math"/>
+                    <w:i/>
+                    <w:color w:val="FF0000"/>
+                    <w:sz w:val="32"/>
+                    <w:szCs w:val="32"/>
+                    <w:lang w:val="en-IE"/>
+                  </w:rPr>
+                </m:ctrlPr>
+              </m:sSupPr>
+              <m:e>
+                <m:r>
+                  <w:rPr>
+                    <w:rFonts w:ascii="Cambria Math" w:hAnsi="Cambria Math"/>
+                    <w:color w:val="FF0000"/>
+                    <w:sz w:val="32"/>
+                    <w:szCs w:val="32"/>
+                  </w:rPr>
+                  <m:t>e</m:t>
+                </m:r>
+              </m:e>
+              <m:sup>
+                <m:r>
+                  <w:rPr>
+                    <w:rFonts w:ascii="Cambria Math" w:hAnsi="Cambria Math"/>
+                    <w:color w:val="FF0000"/>
+                    <w:sz w:val="32"/>
+                    <w:szCs w:val="32"/>
+                  </w:rPr>
+                  <m:t xml:space="preserve">-λ </m:t>
+                </m:r>
+              </m:sup>
+            </m:sSup>
+            <m:sSup>
+              <m:sSupPr>
+                <m:ctrlPr>
+                  <w:rPr>
+                    <w:rFonts w:ascii="Cambria Math" w:hAnsi="Cambria Math"/>
+                    <w:i/>
+                    <w:color w:val="FF0000"/>
+                    <w:sz w:val="32"/>
+                    <w:szCs w:val="32"/>
+                    <w:lang w:val="en-IE"/>
+                  </w:rPr>
+                </m:ctrlPr>
+              </m:sSupPr>
+              <m:e>
+                <m:r>
+                  <w:rPr>
+                    <w:rFonts w:ascii="Cambria Math" w:hAnsi="Cambria Math"/>
+                    <w:color w:val="FF0000"/>
+                    <w:sz w:val="32"/>
+                    <w:szCs w:val="32"/>
+                    <w:lang w:val="en-IE"/>
+                  </w:rPr>
+                  <m:t>.  λ</m:t>
+                </m:r>
+              </m:e>
+              <m:sup>
+                <m:sSub>
+                  <m:sSubPr>
+                    <m:ctrlPr>
+                      <w:rPr>
+                        <w:rFonts w:ascii="Cambria Math" w:hAnsi="Cambria Math"/>
+                        <w:i/>
+                        <w:color w:val="FF0000"/>
+                        <w:sz w:val="32"/>
+                        <w:szCs w:val="32"/>
+                        <w:lang w:val="en-IE"/>
+                      </w:rPr>
+                    </m:ctrlPr>
+                  </m:sSubPr>
+                  <m:e>
+                    <m:r>
+                      <w:rPr>
+                        <w:rFonts w:ascii="Cambria Math" w:hAnsi="Cambria Math"/>
+                        <w:color w:val="FF0000"/>
+                        <w:sz w:val="32"/>
+                        <w:szCs w:val="32"/>
+                        <w:lang w:val="en-IE"/>
+                      </w:rPr>
+                      <m:t>x</m:t>
+                    </m:r>
+                  </m:e>
+                  <m:sub>
+                    <m:r>
+                      <w:rPr>
+                        <w:rFonts w:ascii="Cambria Math" w:hAnsi="Cambria Math"/>
+                        <w:color w:val="FF0000"/>
+                        <w:sz w:val="32"/>
+                        <w:szCs w:val="32"/>
+                        <w:lang w:val="en-IE"/>
+                      </w:rPr>
+                      <m:t>1</m:t>
+                    </m:r>
+                  </m:sub>
+                </m:sSub>
+              </m:sup>
+            </m:sSup>
+          </m:num>
+          <m:den>
+            <m:sSub>
+              <m:sSubPr>
+                <m:ctrlPr>
+                  <w:rPr>
+                    <w:rFonts w:ascii="Cambria Math" w:hAnsi="Cambria Math"/>
+                    <w:i/>
+                    <w:color w:val="FF0000"/>
+                    <w:sz w:val="32"/>
+                    <w:szCs w:val="32"/>
+                    <w:lang w:val="en-IE"/>
+                  </w:rPr>
+                </m:ctrlPr>
+              </m:sSubPr>
+              <m:e>
+                <m:r>
+                  <w:rPr>
+                    <w:rFonts w:ascii="Cambria Math" w:hAnsi="Cambria Math"/>
+                    <w:color w:val="FF0000"/>
+                    <w:sz w:val="32"/>
+                    <w:szCs w:val="32"/>
+                    <w:lang w:val="en-IE"/>
+                  </w:rPr>
+                  <m:t>x</m:t>
+                </m:r>
+              </m:e>
+              <m:sub>
+                <m:r>
+                  <w:rPr>
+                    <w:rFonts w:ascii="Cambria Math" w:hAnsi="Cambria Math"/>
+                    <w:color w:val="FF0000"/>
+                    <w:sz w:val="32"/>
+                    <w:szCs w:val="32"/>
+                    <w:lang w:val="en-IE"/>
+                  </w:rPr>
+                  <m:t>1</m:t>
+                </m:r>
+              </m:sub>
+            </m:sSub>
+            <m:r>
+              <w:rPr>
+                <w:rFonts w:ascii="Cambria Math" w:hAnsi="Cambria Math"/>
+                <w:color w:val="FF0000"/>
+                <w:sz w:val="32"/>
+                <w:szCs w:val="32"/>
+                <w:lang w:val="en-IE"/>
+              </w:rPr>
+              <m:t>!</m:t>
+            </m:r>
+          </m:den>
+        </m:f>
+      </m:oMath>
+      <w:r>
+        <w:rPr>
+          <w:rFonts w:cs="Calibri"/>
+          <w:color w:val="FF0000"/>
+          <w:sz w:val="32"/>
+          <w:szCs w:val="32"/>
+          <w:lang w:val="en-IE"/>
+        </w:rPr>
+        <w:t xml:space="preserve"> . </w:t>
+      </w:r>
+      <m:oMath>
+        <m:f>
+          <m:fPr>
+            <m:ctrlPr>
+              <w:rPr>
+                <w:rFonts w:ascii="Cambria Math" w:hAnsi="Cambria Math"/>
+                <w:i/>
+                <w:color w:val="FF0000"/>
+                <w:sz w:val="32"/>
+                <w:szCs w:val="32"/>
+                <w:lang w:val="en-IE"/>
+              </w:rPr>
+            </m:ctrlPr>
+          </m:fPr>
+          <m:num>
+            <m:sSup>
+              <m:sSupPr>
+                <m:ctrlPr>
+                  <w:rPr>
+                    <w:rFonts w:ascii="Cambria Math" w:hAnsi="Cambria Math"/>
+                    <w:i/>
+                    <w:color w:val="FF0000"/>
+                    <w:sz w:val="32"/>
+                    <w:szCs w:val="32"/>
+                    <w:lang w:val="en-IE"/>
+                  </w:rPr>
+                </m:ctrlPr>
+              </m:sSupPr>
+              <m:e>
+                <m:r>
+                  <w:rPr>
+                    <w:rFonts w:ascii="Cambria Math" w:hAnsi="Cambria Math"/>
+                    <w:color w:val="FF0000"/>
+                    <w:sz w:val="32"/>
+                    <w:szCs w:val="32"/>
+                  </w:rPr>
+                  <m:t>e</m:t>
+                </m:r>
+              </m:e>
+              <m:sup>
+                <m:r>
+                  <w:rPr>
+                    <w:rFonts w:ascii="Cambria Math" w:hAnsi="Cambria Math"/>
+                    <w:color w:val="FF0000"/>
+                    <w:sz w:val="32"/>
+                    <w:szCs w:val="32"/>
+                  </w:rPr>
+                  <m:t xml:space="preserve">-λ </m:t>
+                </m:r>
+              </m:sup>
+            </m:sSup>
+            <m:sSup>
+              <m:sSupPr>
+                <m:ctrlPr>
+                  <w:rPr>
+                    <w:rFonts w:ascii="Cambria Math" w:hAnsi="Cambria Math"/>
+                    <w:i/>
+                    <w:color w:val="FF0000"/>
+                    <w:sz w:val="32"/>
+                    <w:szCs w:val="32"/>
+                    <w:lang w:val="en-IE"/>
+                  </w:rPr>
+                </m:ctrlPr>
+              </m:sSupPr>
+              <m:e>
+                <m:r>
+                  <w:rPr>
+                    <w:rFonts w:ascii="Cambria Math" w:hAnsi="Cambria Math"/>
+                    <w:color w:val="FF0000"/>
+                    <w:sz w:val="32"/>
+                    <w:szCs w:val="32"/>
+                    <w:lang w:val="en-IE"/>
+                  </w:rPr>
+                  <m:t>.  λ</m:t>
+                </m:r>
+              </m:e>
+              <m:sup>
+                <m:sSub>
+                  <m:sSubPr>
+                    <m:ctrlPr>
+                      <w:rPr>
+                        <w:rFonts w:ascii="Cambria Math" w:hAnsi="Cambria Math"/>
+                        <w:i/>
+                        <w:color w:val="FF0000"/>
+                        <w:sz w:val="32"/>
+                        <w:szCs w:val="32"/>
+                        <w:lang w:val="en-IE"/>
+                      </w:rPr>
+                    </m:ctrlPr>
+                  </m:sSubPr>
+                  <m:e>
+                    <m:r>
+                      <w:rPr>
+                        <w:rFonts w:ascii="Cambria Math" w:hAnsi="Cambria Math"/>
+                        <w:color w:val="FF0000"/>
+                        <w:sz w:val="32"/>
+                        <w:szCs w:val="32"/>
+                        <w:lang w:val="en-IE"/>
+                      </w:rPr>
+                      <m:t>x</m:t>
+                    </m:r>
+                  </m:e>
+                  <m:sub>
+                    <m:r>
+                      <w:rPr>
+                        <w:rFonts w:ascii="Cambria Math" w:hAnsi="Cambria Math"/>
+                        <w:color w:val="FF0000"/>
+                        <w:sz w:val="32"/>
+                        <w:szCs w:val="32"/>
+                        <w:lang w:val="en-IE"/>
+                      </w:rPr>
+                      <m:t>2</m:t>
+                    </m:r>
+                  </m:sub>
+                </m:sSub>
+              </m:sup>
+            </m:sSup>
+          </m:num>
+          <m:den>
+            <m:sSub>
+              <m:sSubPr>
+                <m:ctrlPr>
+                  <w:rPr>
+                    <w:rFonts w:ascii="Cambria Math" w:hAnsi="Cambria Math"/>
+                    <w:i/>
+                    <w:color w:val="FF0000"/>
+                    <w:sz w:val="32"/>
+                    <w:szCs w:val="32"/>
+                    <w:lang w:val="en-IE"/>
+                  </w:rPr>
+                </m:ctrlPr>
+              </m:sSubPr>
+              <m:e>
+                <m:r>
+                  <w:rPr>
+                    <w:rFonts w:ascii="Cambria Math" w:hAnsi="Cambria Math"/>
+                    <w:color w:val="FF0000"/>
+                    <w:sz w:val="32"/>
+                    <w:szCs w:val="32"/>
+                    <w:lang w:val="en-IE"/>
+                  </w:rPr>
+                  <m:t>x</m:t>
+                </m:r>
+              </m:e>
+              <m:sub>
+                <m:r>
+                  <w:rPr>
+                    <w:rFonts w:ascii="Cambria Math" w:hAnsi="Cambria Math"/>
+                    <w:color w:val="FF0000"/>
+                    <w:sz w:val="32"/>
+                    <w:szCs w:val="32"/>
+                    <w:lang w:val="en-IE"/>
+                  </w:rPr>
+                  <m:t>2</m:t>
+                </m:r>
+              </m:sub>
+            </m:sSub>
+            <m:r>
+              <w:rPr>
+                <w:rFonts w:ascii="Cambria Math" w:hAnsi="Cambria Math"/>
+                <w:color w:val="FF0000"/>
+                <w:sz w:val="32"/>
+                <w:szCs w:val="32"/>
+                <w:lang w:val="en-IE"/>
+              </w:rPr>
+              <m:t>!</m:t>
+            </m:r>
+          </m:den>
+        </m:f>
+        <m:r>
+          <w:rPr>
+            <w:rFonts w:ascii="Cambria Math" w:hAnsi="Cambria Math"/>
+            <w:color w:val="FF0000"/>
+            <w:sz w:val="32"/>
+            <w:szCs w:val="32"/>
+            <w:lang w:val="en-IE"/>
+          </w:rPr>
+          <m:t xml:space="preserve"> .  …  . </m:t>
+        </m:r>
+        <m:f>
+          <m:fPr>
+            <m:ctrlPr>
+              <w:rPr>
+                <w:rFonts w:ascii="Cambria Math" w:hAnsi="Cambria Math"/>
+                <w:i/>
+                <w:color w:val="FF0000"/>
+                <w:sz w:val="32"/>
+                <w:szCs w:val="32"/>
+                <w:lang w:val="en-IE"/>
+              </w:rPr>
+            </m:ctrlPr>
+          </m:fPr>
+          <m:num>
+            <m:sSup>
+              <m:sSupPr>
+                <m:ctrlPr>
+                  <w:rPr>
+                    <w:rFonts w:ascii="Cambria Math" w:hAnsi="Cambria Math"/>
+                    <w:i/>
+                    <w:color w:val="FF0000"/>
+                    <w:sz w:val="32"/>
+                    <w:szCs w:val="32"/>
+                    <w:lang w:val="en-IE"/>
+                  </w:rPr>
+                </m:ctrlPr>
+              </m:sSupPr>
+              <m:e>
+                <m:r>
+                  <w:rPr>
+                    <w:rFonts w:ascii="Cambria Math" w:hAnsi="Cambria Math"/>
+                    <w:color w:val="FF0000"/>
+                    <w:sz w:val="32"/>
+                    <w:szCs w:val="32"/>
+                  </w:rPr>
+                  <m:t>e</m:t>
+                </m:r>
+              </m:e>
+              <m:sup>
+                <m:r>
+                  <w:rPr>
+                    <w:rFonts w:ascii="Cambria Math" w:hAnsi="Cambria Math"/>
+                    <w:color w:val="FF0000"/>
+                    <w:sz w:val="32"/>
+                    <w:szCs w:val="32"/>
+                  </w:rPr>
+                  <m:t xml:space="preserve">-λ </m:t>
+                </m:r>
+              </m:sup>
+            </m:sSup>
+            <m:sSup>
+              <m:sSupPr>
+                <m:ctrlPr>
+                  <w:rPr>
+                    <w:rFonts w:ascii="Cambria Math" w:hAnsi="Cambria Math"/>
+                    <w:i/>
+                    <w:color w:val="FF0000"/>
+                    <w:sz w:val="32"/>
+                    <w:szCs w:val="32"/>
+                    <w:lang w:val="en-IE"/>
+                  </w:rPr>
+                </m:ctrlPr>
+              </m:sSupPr>
+              <m:e>
+                <m:r>
+                  <w:rPr>
+                    <w:rFonts w:ascii="Cambria Math" w:hAnsi="Cambria Math"/>
+                    <w:color w:val="FF0000"/>
+                    <w:sz w:val="32"/>
+                    <w:szCs w:val="32"/>
+                    <w:lang w:val="en-IE"/>
+                  </w:rPr>
+                  <m:t>.  λ</m:t>
+                </m:r>
+              </m:e>
+              <m:sup>
+                <m:sSub>
+                  <m:sSubPr>
+                    <m:ctrlPr>
+                      <w:rPr>
+                        <w:rFonts w:ascii="Cambria Math" w:hAnsi="Cambria Math"/>
+                        <w:i/>
+                        <w:color w:val="FF0000"/>
+                        <w:sz w:val="32"/>
+                        <w:szCs w:val="32"/>
+                        <w:lang w:val="en-IE"/>
+                      </w:rPr>
+                    </m:ctrlPr>
+                  </m:sSubPr>
+                  <m:e>
+                    <m:r>
+                      <w:rPr>
+                        <w:rFonts w:ascii="Cambria Math" w:hAnsi="Cambria Math"/>
+                        <w:color w:val="FF0000"/>
+                        <w:sz w:val="32"/>
+                        <w:szCs w:val="32"/>
+                        <w:lang w:val="en-IE"/>
+                      </w:rPr>
+                      <m:t>x</m:t>
+                    </m:r>
+                  </m:e>
+                  <m:sub>
+                    <m:r>
+                      <w:rPr>
+                        <w:rFonts w:ascii="Cambria Math" w:hAnsi="Cambria Math"/>
+                        <w:color w:val="FF0000"/>
+                        <w:sz w:val="32"/>
+                        <w:szCs w:val="32"/>
+                        <w:lang w:val="en-IE"/>
+                      </w:rPr>
+                      <m:t>10</m:t>
+                    </m:r>
+                  </m:sub>
+                </m:sSub>
+              </m:sup>
+            </m:sSup>
+          </m:num>
+          <m:den>
+            <m:sSub>
+              <m:sSubPr>
+                <m:ctrlPr>
+                  <w:rPr>
+                    <w:rFonts w:ascii="Cambria Math" w:hAnsi="Cambria Math"/>
+                    <w:i/>
+                    <w:color w:val="FF0000"/>
+                    <w:sz w:val="32"/>
+                    <w:szCs w:val="32"/>
+                    <w:lang w:val="en-IE"/>
+                  </w:rPr>
+                </m:ctrlPr>
+              </m:sSubPr>
+              <m:e>
+                <m:r>
+                  <w:rPr>
+                    <w:rFonts w:ascii="Cambria Math" w:hAnsi="Cambria Math"/>
+                    <w:color w:val="FF0000"/>
+                    <w:sz w:val="32"/>
+                    <w:szCs w:val="32"/>
+                    <w:lang w:val="en-IE"/>
+                  </w:rPr>
+                  <m:t>x</m:t>
+                </m:r>
+              </m:e>
+              <m:sub>
+                <m:r>
+                  <w:rPr>
+                    <w:rFonts w:ascii="Cambria Math" w:hAnsi="Cambria Math"/>
+                    <w:color w:val="FF0000"/>
+                    <w:sz w:val="32"/>
+                    <w:szCs w:val="32"/>
+                    <w:lang w:val="en-IE"/>
+                  </w:rPr>
+                  <m:t>10</m:t>
+                </m:r>
+              </m:sub>
+            </m:sSub>
+            <m:r>
+              <w:rPr>
+                <w:rFonts w:ascii="Cambria Math" w:hAnsi="Cambria Math"/>
+                <w:color w:val="FF0000"/>
+                <w:sz w:val="32"/>
+                <w:szCs w:val="32"/>
+                <w:lang w:val="en-IE"/>
+              </w:rPr>
+              <m:t>!</m:t>
+            </m:r>
+          </m:den>
+        </m:f>
+        <m:r>
+          <w:rPr>
+            <w:rFonts w:ascii="Cambria Math" w:hAnsi="Cambria Math"/>
+            <w:color w:val="FF0000"/>
+            <w:sz w:val="32"/>
+            <w:szCs w:val="32"/>
+            <w:lang w:val="en-IE"/>
+          </w:rPr>
+          <m:t xml:space="preserve">  ∝  </m:t>
+        </m:r>
+        <m:sSup>
+          <m:sSupPr>
+            <m:ctrlPr>
+              <w:rPr>
+                <w:rFonts w:ascii="Cambria Math" w:hAnsi="Cambria Math"/>
+                <w:i/>
+                <w:color w:val="FF0000"/>
+                <w:sz w:val="32"/>
+                <w:szCs w:val="32"/>
+                <w:lang w:val="en-IE"/>
+              </w:rPr>
+            </m:ctrlPr>
+          </m:sSupPr>
+          <m:e>
+            <m:r>
+              <w:rPr>
+                <w:rFonts w:ascii="Cambria Math" w:hAnsi="Cambria Math"/>
+                <w:color w:val="FF0000"/>
+                <w:sz w:val="32"/>
+                <w:szCs w:val="32"/>
+              </w:rPr>
+              <m:t>e</m:t>
+            </m:r>
+          </m:e>
+          <m:sup>
+            <m:r>
+              <w:rPr>
+                <w:rFonts w:ascii="Cambria Math" w:hAnsi="Cambria Math"/>
+                <w:color w:val="FF0000"/>
+                <w:sz w:val="32"/>
+                <w:szCs w:val="32"/>
+              </w:rPr>
+              <m:t>-</m:t>
+            </m:r>
+            <m:r>
+              <w:rPr>
+                <w:rFonts w:ascii="Cambria Math" w:hAnsi="Cambria Math"/>
+                <w:color w:val="FF0000"/>
+                <w:sz w:val="32"/>
+                <w:szCs w:val="32"/>
+              </w:rPr>
+              <m:t>10λ</m:t>
+            </m:r>
+          </m:sup>
+        </m:sSup>
+        <m:r>
+          <w:rPr>
+            <w:rFonts w:ascii="Cambria Math" w:hAnsi="Cambria Math"/>
+            <w:color w:val="FF0000"/>
+            <w:sz w:val="32"/>
+            <w:szCs w:val="32"/>
+            <w:lang w:val="en-IE"/>
+          </w:rPr>
+          <m:t xml:space="preserve"> . </m:t>
+        </m:r>
+        <m:sSup>
+          <m:sSupPr>
+            <m:ctrlPr>
+              <w:rPr>
+                <w:rFonts w:ascii="Cambria Math" w:hAnsi="Cambria Math"/>
+                <w:i/>
+                <w:color w:val="FF0000"/>
+                <w:sz w:val="32"/>
+                <w:szCs w:val="32"/>
+                <w:lang w:val="en-IE"/>
+              </w:rPr>
+            </m:ctrlPr>
+          </m:sSupPr>
+          <m:e>
+            <m:r>
+              <w:rPr>
+                <w:rFonts w:ascii="Cambria Math" w:hAnsi="Cambria Math"/>
+                <w:color w:val="FF0000"/>
+                <w:sz w:val="32"/>
+                <w:szCs w:val="32"/>
+                <w:lang w:val="en-IE"/>
+              </w:rPr>
+              <m:t>λ</m:t>
+            </m:r>
+          </m:e>
+          <m:sup>
+            <m:nary>
+              <m:naryPr>
+                <m:chr m:val="∑"/>
+                <m:limLoc m:val="undOvr"/>
+                <m:ctrlPr>
+                  <w:rPr>
+                    <w:rFonts w:ascii="Cambria Math" w:hAnsi="Cambria Math"/>
+                    <w:i/>
+                    <w:color w:val="FF0000"/>
+                    <w:sz w:val="32"/>
+                    <w:szCs w:val="32"/>
+                    <w:lang w:val="en-IE"/>
+                  </w:rPr>
+                </m:ctrlPr>
+              </m:naryPr>
+              <m:sub>
+                <m:r>
+                  <w:rPr>
+                    <w:rFonts w:ascii="Cambria Math" w:hAnsi="Cambria Math"/>
+                    <w:color w:val="FF0000"/>
+                    <w:sz w:val="32"/>
+                    <w:szCs w:val="32"/>
+                    <w:lang w:val="en-IE"/>
+                  </w:rPr>
+                  <m:t>i=1</m:t>
+                </m:r>
+              </m:sub>
+              <m:sup>
+                <m:r>
+                  <w:rPr>
+                    <w:rFonts w:ascii="Cambria Math" w:hAnsi="Cambria Math"/>
+                    <w:color w:val="FF0000"/>
+                    <w:sz w:val="32"/>
+                    <w:szCs w:val="32"/>
+                    <w:lang w:val="en-IE"/>
+                  </w:rPr>
+                  <m:t>10</m:t>
+                </m:r>
+              </m:sup>
+              <m:e>
+                <m:sSub>
+                  <m:sSubPr>
+                    <m:ctrlPr>
+                      <w:rPr>
+                        <w:rFonts w:ascii="Cambria Math" w:hAnsi="Cambria Math"/>
+                        <w:i/>
+                        <w:color w:val="FF0000"/>
+                        <w:sz w:val="32"/>
+                        <w:szCs w:val="32"/>
+                        <w:lang w:val="en-IE"/>
+                      </w:rPr>
+                    </m:ctrlPr>
+                  </m:sSubPr>
+                  <m:e>
+                    <m:r>
+                      <w:rPr>
+                        <w:rFonts w:ascii="Cambria Math" w:hAnsi="Cambria Math"/>
+                        <w:color w:val="FF0000"/>
+                        <w:sz w:val="32"/>
+                        <w:szCs w:val="32"/>
+                        <w:lang w:val="en-IE"/>
+                      </w:rPr>
+                      <m:t>x</m:t>
+                    </m:r>
+                  </m:e>
+                  <m:sub>
+                    <m:r>
+                      <w:rPr>
+                        <w:rFonts w:ascii="Cambria Math" w:hAnsi="Cambria Math"/>
+                        <w:color w:val="FF0000"/>
+                        <w:sz w:val="32"/>
+                        <w:szCs w:val="32"/>
+                        <w:lang w:val="en-IE"/>
+                      </w:rPr>
+                      <m:t>i</m:t>
+                    </m:r>
+                  </m:sub>
+                </m:sSub>
+              </m:e>
+            </m:nary>
+          </m:sup>
+        </m:sSup>
+      </m:oMath>
+      <w:r>
+        <w:rPr>
+          <w:rFonts w:cs="Calibri"/>
+          <w:color w:val="FF0000"/>
+          <w:sz w:val="32"/>
+          <w:szCs w:val="32"/>
+          <w:lang w:val="en-IE"/>
+        </w:rPr>
+        <w:t xml:space="preserve">    </w:t>
+      </w:r>
+    </w:p>
+    <w:p>
+      <w:pPr>
+        <w:tabs>
+          <w:tab w:val="right" w:pos="8505"/>
+        </w:tabs>
+        <w:rPr>
+          <w:rFonts w:cs="Calibri"/>
+          <w:color w:val="FF0000"/>
+          <w:sz w:val="32"/>
+          <w:szCs w:val="32"/>
+          <w:lang w:val="en-IE"/>
+        </w:rPr>
+      </w:pPr>
+    </w:p>
+    <w:p>
+      <w:pPr>
+        <w:tabs>
+          <w:tab w:val="right" w:pos="8505"/>
+        </w:tabs>
+        <w:rPr>
+          <w:rFonts w:cs="Calibri"/>
+          <w:color w:val="FF0000"/>
+          <w:lang w:val="en-IE"/>
+        </w:rPr>
+      </w:pPr>
+      <w:r>
+        <w:rPr>
+          <w:rFonts w:cs="Calibri"/>
+          <w:color w:val="FF0000"/>
+          <w:lang w:val="en-IE"/>
+        </w:rPr>
+        <w:t>(b)</w:t>
+      </w:r>
+      <w:r>
+        <w:rPr>
+          <w:rFonts w:cs="Calibri"/>
+          <w:color w:val="FF0000"/>
+          <w:lang w:val="en-IE"/>
+        </w:rPr>
+        <w:t xml:space="preserve"> </w:t>
+      </w:r>
+    </w:p>
+    <w:p>
+      <w:pPr>
+        <w:tabs>
+          <w:tab w:val="right" w:pos="8505"/>
+        </w:tabs>
+        <w:rPr>
+          <w:rFonts w:cs="Calibri"/>
+          <w:color w:val="FF0000"/>
+          <w:lang w:val="en-IE"/>
+        </w:rPr>
+      </w:pPr>
+      <m:oMath>
+        <m:r>
+          <w:rPr>
+            <w:rFonts w:ascii="Cambria Math" w:hAnsi="Cambria Math" w:cs="Calibri"/>
+            <w:color w:val="FF0000"/>
+            <w:lang w:val="en-IE"/>
+          </w:rPr>
+          <m:t>0&lt; λ&lt; ∞</m:t>
+        </m:r>
+      </m:oMath>
+      <w:r>
+        <w:rPr>
+          <w:rFonts w:cs="Calibri"/>
+          <w:color w:val="FF0000"/>
+          <w:lang w:val="en-IE"/>
+        </w:rPr>
+        <w:t xml:space="preserve">  </w:t>
+      </w:r>
+      <w:proofErr w:type="gramStart"/>
+      <w:r>
+        <w:rPr>
+          <w:rFonts w:cs="Calibri"/>
+          <w:color w:val="FF0000"/>
+          <w:lang w:val="en-IE"/>
+        </w:rPr>
+        <w:t>=  Gamma</w:t>
+      </w:r>
+      <w:proofErr w:type="gramEnd"/>
+      <w:r>
+        <w:rPr>
+          <w:rFonts w:cs="Calibri"/>
+          <w:color w:val="FF0000"/>
+          <w:lang w:val="en-IE"/>
+        </w:rPr>
+        <w:t xml:space="preserve"> model</w:t>
+      </w:r>
+    </w:p>
+    <w:p>
+      <w:pPr>
+        <w:tabs>
+          <w:tab w:val="right" w:pos="8505"/>
+        </w:tabs>
+        <w:rPr>
+          <w:rFonts w:cs="Calibri"/>
+          <w:color w:val="FF0000"/>
+          <w:lang w:val="en-IE"/>
+        </w:rPr>
+      </w:pPr>
+    </w:p>
+    <w:p>
+      <w:pPr>
+        <w:tabs>
+          <w:tab w:val="right" w:pos="8505"/>
+        </w:tabs>
+        <w:rPr>
+          <w:rFonts w:cs="Calibri"/>
+          <w:color w:val="FF0000"/>
+          <w:sz w:val="28"/>
+          <w:szCs w:val="28"/>
+          <w:lang w:val="en-IE"/>
+        </w:rPr>
+      </w:pPr>
+      <m:oMathPara>
+        <m:oMathParaPr>
+          <m:jc m:val="left"/>
+        </m:oMathParaPr>
+        <m:oMath>
+          <m:r>
+            <w:rPr>
+              <w:rFonts w:ascii="Cambria Math" w:hAnsi="Cambria Math" w:cs="Calibri"/>
+              <w:color w:val="FF0000"/>
+              <w:sz w:val="28"/>
+              <w:szCs w:val="28"/>
+              <w:lang w:val="en-IE"/>
+            </w:rPr>
+            <m:t>f</m:t>
+          </m:r>
+          <m:d>
+            <m:dPr>
+              <m:ctrlPr>
+                <w:rPr>
+                  <w:rFonts w:ascii="Cambria Math" w:hAnsi="Cambria Math" w:cs="Calibri"/>
+                  <w:i/>
+                  <w:color w:val="FF0000"/>
+                  <w:sz w:val="28"/>
+                  <w:szCs w:val="28"/>
+                  <w:lang w:val="en-IE"/>
+                </w:rPr>
+              </m:ctrlPr>
+            </m:dPr>
+            <m:e>
+              <m:r>
+                <w:rPr>
+                  <w:rFonts w:ascii="Cambria Math" w:hAnsi="Cambria Math" w:cs="Calibri"/>
+                  <w:color w:val="FF0000"/>
+                  <w:sz w:val="28"/>
+                  <w:szCs w:val="28"/>
+                  <w:lang w:val="en-IE"/>
+                </w:rPr>
+                <m:t>λ</m:t>
+              </m:r>
+            </m:e>
+          </m:d>
+          <m:r>
+            <w:rPr>
+              <w:rFonts w:ascii="Cambria Math" w:hAnsi="Cambria Math" w:cs="Calibri"/>
+              <w:color w:val="FF0000"/>
+              <w:sz w:val="28"/>
+              <w:szCs w:val="28"/>
+              <w:lang w:val="en-IE"/>
+            </w:rPr>
+            <m:t xml:space="preserve">= </m:t>
+          </m:r>
+          <m:f>
+            <m:fPr>
+              <m:ctrlPr>
+                <w:rPr>
+                  <w:rFonts w:ascii="Cambria Math" w:hAnsi="Cambria Math" w:cs="Calibri"/>
+                  <w:i/>
+                  <w:color w:val="FF0000"/>
+                  <w:sz w:val="28"/>
+                  <w:szCs w:val="28"/>
+                  <w:lang w:val="en-IE"/>
+                </w:rPr>
+              </m:ctrlPr>
+            </m:fPr>
+            <m:num>
+              <m:sSup>
+                <m:sSupPr>
+                  <m:ctrlPr>
+                    <w:rPr>
+                      <w:rFonts w:ascii="Cambria Math" w:hAnsi="Cambria Math" w:cs="Calibri"/>
+                      <w:i/>
+                      <w:color w:val="FF0000"/>
+                      <w:sz w:val="28"/>
+                      <w:szCs w:val="28"/>
+                      <w:lang w:val="en-IE"/>
+                    </w:rPr>
+                  </m:ctrlPr>
+                </m:sSupPr>
+                <m:e>
+                  <m:r>
+                    <w:rPr>
+                      <w:rFonts w:ascii="Cambria Math" w:hAnsi="Cambria Math" w:cs="Calibri"/>
+                      <w:color w:val="FF0000"/>
+                      <w:sz w:val="28"/>
+                      <w:szCs w:val="28"/>
+                      <w:lang w:val="en-IE"/>
+                    </w:rPr>
+                    <m:t>β</m:t>
+                  </m:r>
+                </m:e>
+                <m:sup>
+                  <m:r>
+                    <w:rPr>
+                      <w:rFonts w:ascii="Cambria Math" w:hAnsi="Cambria Math" w:cs="Calibri"/>
+                      <w:color w:val="FF0000"/>
+                      <w:sz w:val="28"/>
+                      <w:szCs w:val="28"/>
+                      <w:lang w:val="en-IE"/>
+                    </w:rPr>
+                    <m:t>α</m:t>
+                  </m:r>
+                </m:sup>
+              </m:sSup>
+            </m:num>
+            <m:den>
+              <m:r>
+                <m:rPr>
+                  <m:sty m:val="p"/>
+                </m:rPr>
+                <w:rPr>
+                  <w:rFonts w:ascii="Cambria Math" w:hAnsi="Cambria Math" w:cs="Calibri"/>
+                  <w:color w:val="FF0000"/>
+                  <w:sz w:val="28"/>
+                  <w:szCs w:val="28"/>
+                  <w:lang w:val="en-IE"/>
+                </w:rPr>
+                <m:t>Γ</m:t>
+              </m:r>
+              <m:r>
+                <w:rPr>
+                  <w:rFonts w:ascii="Cambria Math" w:hAnsi="Cambria Math" w:cs="Calibri"/>
+                  <w:color w:val="FF0000"/>
+                  <w:sz w:val="28"/>
+                  <w:szCs w:val="28"/>
+                  <w:lang w:val="en-IE"/>
+                </w:rPr>
+                <m:t xml:space="preserve"> (α)</m:t>
+              </m:r>
+            </m:den>
+          </m:f>
+          <m:r>
+            <w:rPr>
+              <w:rFonts w:ascii="Cambria Math" w:hAnsi="Cambria Math" w:cs="Calibri"/>
+              <w:color w:val="FF0000"/>
+              <w:sz w:val="28"/>
+              <w:szCs w:val="28"/>
+              <w:lang w:val="en-IE"/>
+            </w:rPr>
+            <m:t xml:space="preserve"> . </m:t>
+          </m:r>
+          <m:sSup>
+            <m:sSupPr>
+              <m:ctrlPr>
+                <w:rPr>
+                  <w:rFonts w:ascii="Cambria Math" w:hAnsi="Cambria Math" w:cs="Calibri"/>
+                  <w:i/>
+                  <w:color w:val="FF0000"/>
+                  <w:sz w:val="28"/>
+                  <w:szCs w:val="28"/>
+                  <w:lang w:val="en-IE"/>
+                </w:rPr>
+              </m:ctrlPr>
+            </m:sSupPr>
+            <m:e>
+              <m:r>
+                <w:rPr>
+                  <w:rFonts w:ascii="Cambria Math" w:hAnsi="Cambria Math" w:cs="Calibri"/>
+                  <w:color w:val="FF0000"/>
+                  <w:sz w:val="28"/>
+                  <w:szCs w:val="28"/>
+                  <w:lang w:val="en-IE"/>
+                </w:rPr>
+                <m:t>λ</m:t>
+              </m:r>
+            </m:e>
+            <m:sup>
+              <m:r>
+                <w:rPr>
+                  <w:rFonts w:ascii="Cambria Math" w:hAnsi="Cambria Math" w:cs="Calibri"/>
+                  <w:color w:val="FF0000"/>
+                  <w:sz w:val="28"/>
+                  <w:szCs w:val="28"/>
+                  <w:lang w:val="en-IE"/>
+                </w:rPr>
+                <m:t>α-1</m:t>
+              </m:r>
+            </m:sup>
+          </m:sSup>
+          <m:r>
+            <w:rPr>
+              <w:rFonts w:ascii="Cambria Math" w:hAnsi="Cambria Math" w:cs="Calibri"/>
+              <w:color w:val="FF0000"/>
+              <w:sz w:val="28"/>
+              <w:szCs w:val="28"/>
+              <w:lang w:val="en-IE"/>
+            </w:rPr>
+            <m:t xml:space="preserve"> . </m:t>
+          </m:r>
+          <m:sSup>
+            <m:sSupPr>
+              <m:ctrlPr>
+                <w:rPr>
+                  <w:rFonts w:ascii="Cambria Math" w:hAnsi="Cambria Math" w:cs="Calibri"/>
+                  <w:i/>
+                  <w:color w:val="FF0000"/>
+                  <w:sz w:val="28"/>
+                  <w:szCs w:val="28"/>
+                  <w:lang w:val="en-IE"/>
+                </w:rPr>
+              </m:ctrlPr>
+            </m:sSupPr>
+            <m:e>
+              <m:r>
+                <w:rPr>
+                  <w:rFonts w:ascii="Cambria Math" w:hAnsi="Cambria Math" w:cs="Calibri"/>
+                  <w:color w:val="FF0000"/>
+                  <w:sz w:val="28"/>
+                  <w:szCs w:val="28"/>
+                </w:rPr>
+                <m:t>e</m:t>
+              </m:r>
+            </m:e>
+            <m:sup>
+              <m:r>
+                <w:rPr>
+                  <w:rFonts w:ascii="Cambria Math" w:hAnsi="Cambria Math" w:cs="Calibri"/>
+                  <w:color w:val="FF0000"/>
+                  <w:sz w:val="28"/>
+                  <w:szCs w:val="28"/>
+                </w:rPr>
+                <m:t>-βλ</m:t>
+              </m:r>
+            </m:sup>
+          </m:sSup>
+        </m:oMath>
+      </m:oMathPara>
+    </w:p>
+    <w:p>
+      <w:pPr>
+        <w:tabs>
+          <w:tab w:val="right" w:pos="8505"/>
+        </w:tabs>
+        <w:rPr>
+          <w:rFonts w:cs="Calibri"/>
+          <w:color w:val="FF0000"/>
+          <w:lang w:val="en-IE"/>
+        </w:rPr>
+      </w:pPr>
+    </w:p>
+    <w:p>
+      <w:pPr>
+        <w:tabs>
+          <w:tab w:val="right" w:pos="8505"/>
+        </w:tabs>
+        <w:rPr>
+          <w:rFonts w:cs="Calibri"/>
+          <w:color w:val="FF0000"/>
+          <w:lang w:val="en-IE"/>
+        </w:rPr>
+      </w:pPr>
+      <w:r>
+        <w:rPr>
+          <w:rFonts w:cs="Calibri"/>
+          <w:color w:val="FF0000"/>
+          <w:lang w:val="en-IE"/>
+        </w:rPr>
+        <w:t xml:space="preserve">Let </w:t>
+      </w:r>
+      <w:r>
+        <w:rPr>
+          <w:color w:val="FF0000"/>
+          <w:lang w:val="en-IE"/>
+        </w:rPr>
+        <w:t>α</w:t>
+      </w:r>
+      <w:r>
+        <w:rPr>
+          <w:rFonts w:cs="Calibri"/>
+          <w:color w:val="FF0000"/>
+          <w:lang w:val="en-IE"/>
+        </w:rPr>
+        <w:t xml:space="preserve"> = 1 and </w:t>
+      </w:r>
+      <w:r>
+        <w:rPr>
+          <w:color w:val="FF0000"/>
+          <w:lang w:val="en-IE"/>
+        </w:rPr>
+        <w:t>β</w:t>
+      </w:r>
+      <w:r>
+        <w:rPr>
+          <w:rFonts w:cs="Calibri"/>
+          <w:color w:val="FF0000"/>
+          <w:lang w:val="en-IE"/>
+        </w:rPr>
+        <w:t xml:space="preserve"> = 3</w:t>
+      </w:r>
+    </w:p>
+    <w:p>
+      <w:pPr>
+        <w:tabs>
+          <w:tab w:val="right" w:pos="8505"/>
+        </w:tabs>
+        <w:rPr>
+          <w:rFonts w:cs="Calibri"/>
+          <w:color w:val="FF0000"/>
+          <w:lang w:val="en-IE"/>
+        </w:rPr>
+      </w:pPr>
+    </w:p>
+    <w:p>
+      <w:pPr>
+        <w:tabs>
+          <w:tab w:val="right" w:pos="8505"/>
+        </w:tabs>
+        <w:rPr>
+          <w:rFonts w:cs="Calibri"/>
+          <w:color w:val="FF0000"/>
+          <w:sz w:val="28"/>
+          <w:szCs w:val="28"/>
+          <w:lang w:val="en-IE"/>
+        </w:rPr>
+      </w:pPr>
+      <m:oMathPara>
+        <m:oMathParaPr>
+          <m:jc m:val="left"/>
+        </m:oMathParaPr>
+        <m:oMath>
+          <m:r>
+            <w:rPr>
+              <w:rFonts w:ascii="Cambria Math" w:hAnsi="Cambria Math" w:cs="Calibri"/>
+              <w:color w:val="FF0000"/>
+              <w:sz w:val="28"/>
+              <w:szCs w:val="28"/>
+              <w:lang w:val="en-IE"/>
+            </w:rPr>
+            <m:t>f</m:t>
+          </m:r>
+          <m:d>
+            <m:dPr>
+              <m:ctrlPr>
+                <w:rPr>
+                  <w:rFonts w:ascii="Cambria Math" w:hAnsi="Cambria Math" w:cs="Calibri"/>
+                  <w:i/>
+                  <w:color w:val="FF0000"/>
+                  <w:sz w:val="28"/>
+                  <w:szCs w:val="28"/>
+                  <w:lang w:val="en-IE"/>
+                </w:rPr>
+              </m:ctrlPr>
+            </m:dPr>
+            <m:e>
+              <m:r>
+                <w:rPr>
+                  <w:rFonts w:ascii="Cambria Math" w:hAnsi="Cambria Math" w:cs="Calibri"/>
+                  <w:color w:val="FF0000"/>
+                  <w:sz w:val="28"/>
+                  <w:szCs w:val="28"/>
+                  <w:lang w:val="en-IE"/>
+                </w:rPr>
+                <m:t>λ</m:t>
+              </m:r>
+            </m:e>
+          </m:d>
+          <m:r>
+            <w:rPr>
+              <w:rFonts w:ascii="Cambria Math" w:hAnsi="Cambria Math" w:cs="Calibri"/>
+              <w:color w:val="FF0000"/>
+              <w:sz w:val="28"/>
+              <w:szCs w:val="28"/>
+              <w:lang w:val="en-IE"/>
+            </w:rPr>
+            <m:t xml:space="preserve">= </m:t>
+          </m:r>
+          <m:f>
+            <m:fPr>
+              <m:ctrlPr>
+                <w:rPr>
+                  <w:rFonts w:ascii="Cambria Math" w:hAnsi="Cambria Math" w:cs="Calibri"/>
+                  <w:i/>
+                  <w:color w:val="FF0000"/>
+                  <w:sz w:val="28"/>
+                  <w:szCs w:val="28"/>
+                  <w:lang w:val="en-IE"/>
+                </w:rPr>
+              </m:ctrlPr>
+            </m:fPr>
+            <m:num>
+              <m:sSup>
+                <m:sSupPr>
+                  <m:ctrlPr>
+                    <w:rPr>
+                      <w:rFonts w:ascii="Cambria Math" w:hAnsi="Cambria Math" w:cs="Calibri"/>
+                      <w:i/>
+                      <w:color w:val="FF0000"/>
+                      <w:sz w:val="28"/>
+                      <w:szCs w:val="28"/>
+                      <w:lang w:val="en-IE"/>
+                    </w:rPr>
+                  </m:ctrlPr>
+                </m:sSupPr>
+                <m:e>
+                  <m:r>
+                    <w:rPr>
+                      <w:rFonts w:ascii="Cambria Math" w:hAnsi="Cambria Math" w:cs="Calibri"/>
+                      <w:color w:val="FF0000"/>
+                      <w:sz w:val="28"/>
+                      <w:szCs w:val="28"/>
+                      <w:lang w:val="en-IE"/>
+                    </w:rPr>
+                    <m:t>3</m:t>
+                  </m:r>
+                </m:e>
+                <m:sup>
+                  <m:r>
+                    <w:rPr>
+                      <w:rFonts w:ascii="Cambria Math" w:hAnsi="Cambria Math" w:cs="Calibri"/>
+                      <w:color w:val="FF0000"/>
+                      <w:sz w:val="28"/>
+                      <w:szCs w:val="28"/>
+                      <w:lang w:val="en-IE"/>
+                    </w:rPr>
+                    <m:t>1</m:t>
+                  </m:r>
+                </m:sup>
+              </m:sSup>
+            </m:num>
+            <m:den>
+              <m:r>
+                <m:rPr>
+                  <m:sty m:val="p"/>
+                </m:rPr>
+                <w:rPr>
+                  <w:rFonts w:ascii="Cambria Math" w:hAnsi="Cambria Math" w:cs="Calibri"/>
+                  <w:color w:val="FF0000"/>
+                  <w:sz w:val="28"/>
+                  <w:szCs w:val="28"/>
+                  <w:lang w:val="en-IE"/>
+                </w:rPr>
+                <m:t>Γ</m:t>
+              </m:r>
+              <m:r>
+                <w:rPr>
+                  <w:rFonts w:ascii="Cambria Math" w:hAnsi="Cambria Math" w:cs="Calibri"/>
+                  <w:color w:val="FF0000"/>
+                  <w:sz w:val="28"/>
+                  <w:szCs w:val="28"/>
+                  <w:lang w:val="en-IE"/>
+                </w:rPr>
+                <m:t xml:space="preserve"> (</m:t>
+              </m:r>
+              <m:r>
+                <w:rPr>
+                  <w:rFonts w:ascii="Cambria Math" w:hAnsi="Cambria Math" w:cs="Calibri"/>
+                  <w:color w:val="FF0000"/>
+                  <w:sz w:val="28"/>
+                  <w:szCs w:val="28"/>
+                  <w:lang w:val="en-IE"/>
+                </w:rPr>
+                <m:t>1</m:t>
+              </m:r>
+              <m:r>
+                <w:rPr>
+                  <w:rFonts w:ascii="Cambria Math" w:hAnsi="Cambria Math" w:cs="Calibri"/>
+                  <w:color w:val="FF0000"/>
+                  <w:sz w:val="28"/>
+                  <w:szCs w:val="28"/>
+                  <w:lang w:val="en-IE"/>
+                </w:rPr>
+                <m:t>)</m:t>
+              </m:r>
+            </m:den>
+          </m:f>
+          <m:r>
+            <w:rPr>
+              <w:rFonts w:ascii="Cambria Math" w:hAnsi="Cambria Math" w:cs="Calibri"/>
+              <w:color w:val="FF0000"/>
+              <w:sz w:val="28"/>
+              <w:szCs w:val="28"/>
+              <w:lang w:val="en-IE"/>
+            </w:rPr>
+            <m:t xml:space="preserve"> . </m:t>
+          </m:r>
+          <m:sSup>
+            <m:sSupPr>
+              <m:ctrlPr>
+                <w:rPr>
+                  <w:rFonts w:ascii="Cambria Math" w:hAnsi="Cambria Math" w:cs="Calibri"/>
+                  <w:i/>
+                  <w:color w:val="FF0000"/>
+                  <w:sz w:val="28"/>
+                  <w:szCs w:val="28"/>
+                  <w:lang w:val="en-IE"/>
+                </w:rPr>
+              </m:ctrlPr>
+            </m:sSupPr>
+            <m:e>
+              <m:r>
+                <w:rPr>
+                  <w:rFonts w:ascii="Cambria Math" w:hAnsi="Cambria Math" w:cs="Calibri"/>
+                  <w:color w:val="FF0000"/>
+                  <w:sz w:val="28"/>
+                  <w:szCs w:val="28"/>
+                  <w:lang w:val="en-IE"/>
+                </w:rPr>
+                <m:t>λ</m:t>
+              </m:r>
+            </m:e>
+            <m:sup>
+              <m:r>
+                <w:rPr>
+                  <w:rFonts w:ascii="Cambria Math" w:hAnsi="Cambria Math" w:cs="Calibri"/>
+                  <w:color w:val="FF0000"/>
+                  <w:sz w:val="28"/>
+                  <w:szCs w:val="28"/>
+                  <w:lang w:val="en-IE"/>
+                </w:rPr>
+                <m:t>0</m:t>
+              </m:r>
+            </m:sup>
+          </m:sSup>
+          <m:r>
+            <w:rPr>
+              <w:rFonts w:ascii="Cambria Math" w:hAnsi="Cambria Math" w:cs="Calibri"/>
+              <w:color w:val="FF0000"/>
+              <w:sz w:val="28"/>
+              <w:szCs w:val="28"/>
+              <w:lang w:val="en-IE"/>
+            </w:rPr>
+            <m:t xml:space="preserve"> . </m:t>
+          </m:r>
+          <m:sSup>
+            <m:sSupPr>
+              <m:ctrlPr>
+                <w:rPr>
+                  <w:rFonts w:ascii="Cambria Math" w:hAnsi="Cambria Math" w:cs="Calibri"/>
+                  <w:i/>
+                  <w:color w:val="FF0000"/>
+                  <w:sz w:val="28"/>
+                  <w:szCs w:val="28"/>
+                  <w:lang w:val="en-IE"/>
+                </w:rPr>
+              </m:ctrlPr>
+            </m:sSupPr>
+            <m:e>
+              <m:r>
+                <w:rPr>
+                  <w:rFonts w:ascii="Cambria Math" w:hAnsi="Cambria Math" w:cs="Calibri"/>
+                  <w:color w:val="FF0000"/>
+                  <w:sz w:val="28"/>
+                  <w:szCs w:val="28"/>
+                </w:rPr>
+                <m:t>e</m:t>
+              </m:r>
+            </m:e>
+            <m:sup>
+              <m:r>
+                <w:rPr>
+                  <w:rFonts w:ascii="Cambria Math" w:hAnsi="Cambria Math" w:cs="Calibri"/>
+                  <w:color w:val="FF0000"/>
+                  <w:sz w:val="28"/>
+                  <w:szCs w:val="28"/>
+                </w:rPr>
+                <m:t>-</m:t>
+              </m:r>
+              <m:r>
+                <w:rPr>
+                  <w:rFonts w:ascii="Cambria Math" w:hAnsi="Cambria Math" w:cs="Calibri"/>
+                  <w:color w:val="FF0000"/>
+                  <w:sz w:val="28"/>
+                  <w:szCs w:val="28"/>
+                </w:rPr>
+                <m:t>3</m:t>
+              </m:r>
+              <m:r>
+                <w:rPr>
+                  <w:rFonts w:ascii="Cambria Math" w:hAnsi="Cambria Math" w:cs="Calibri"/>
+                  <w:color w:val="FF0000"/>
+                  <w:sz w:val="28"/>
+                  <w:szCs w:val="28"/>
+                </w:rPr>
+                <m:t>λ</m:t>
+              </m:r>
+            </m:sup>
+          </m:sSup>
+        </m:oMath>
+      </m:oMathPara>
+    </w:p>
+    <w:p>
+      <w:pPr>
+        <w:tabs>
+          <w:tab w:val="right" w:pos="8505"/>
+        </w:tabs>
+        <w:rPr>
+          <w:rFonts w:cs="Calibri"/>
+          <w:color w:val="FF0000"/>
+          <w:lang w:val="en-IE"/>
+        </w:rPr>
+      </w:pPr>
+    </w:p>
+    <w:p>
+      <w:pPr>
+        <w:tabs>
+          <w:tab w:val="right" w:pos="8505"/>
+        </w:tabs>
+        <w:rPr>
+          <w:rFonts w:cs="Calibri"/>
+          <w:b/>
+          <w:color w:val="FF0000"/>
+        </w:rPr>
+      </w:pPr>
+      <w:r>
+        <w:rPr>
+          <w:rFonts w:cs="Calibri"/>
+          <w:b/>
+          <w:color w:val="FF0000"/>
+        </w:rPr>
+        <w:t>(c)</w:t>
+      </w:r>
+    </w:p>
+    <w:p>
+      <w:pPr>
+        <w:tabs>
+          <w:tab w:val="right" w:pos="8505"/>
+        </w:tabs>
+        <w:rPr>
+          <w:rFonts w:cs="Calibri"/>
+          <w:b/>
+        </w:rPr>
+      </w:pPr>
+    </w:p>
+    <w:p>
+      <w:pPr>
+        <w:tabs>
+          <w:tab w:val="right" w:pos="8505"/>
+        </w:tabs>
+        <w:rPr>
+          <w:rFonts w:cs="Calibri"/>
+          <w:color w:val="FF0000"/>
+          <w:sz w:val="32"/>
+          <w:szCs w:val="32"/>
+          <w:lang w:val="en-IE"/>
+        </w:rPr>
+      </w:pPr>
+      <m:oMathPara>
+        <m:oMathParaPr>
+          <m:jc m:val="left"/>
+        </m:oMathParaPr>
+        <m:oMath>
+          <m:r>
+            <w:rPr>
+              <w:rFonts w:ascii="Cambria Math" w:hAnsi="Cambria Math" w:cs="Calibri"/>
+              <w:color w:val="FF0000"/>
+              <w:sz w:val="32"/>
+              <w:szCs w:val="32"/>
+              <w:lang w:val="en-IE"/>
+            </w:rPr>
+            <m:t>f</m:t>
+          </m:r>
+          <m:d>
+            <m:dPr>
+              <m:ctrlPr>
+                <w:rPr>
+                  <w:rFonts w:ascii="Cambria Math" w:hAnsi="Cambria Math" w:cs="Calibri"/>
+                  <w:i/>
+                  <w:color w:val="FF0000"/>
+                  <w:sz w:val="32"/>
+                  <w:szCs w:val="32"/>
+                  <w:lang w:val="en-IE"/>
+                </w:rPr>
+              </m:ctrlPr>
+            </m:dPr>
+            <m:e>
+              <m:r>
+                <w:rPr>
+                  <w:rFonts w:ascii="Cambria Math" w:hAnsi="Cambria Math" w:cs="Calibri"/>
+                  <w:color w:val="FF0000"/>
+                  <w:sz w:val="32"/>
+                  <w:szCs w:val="32"/>
+                  <w:lang w:val="en-IE"/>
+                </w:rPr>
+                <m:t>λ</m:t>
+              </m:r>
+            </m:e>
+            <m:e>
+              <m:sSub>
+                <m:sSubPr>
+                  <m:ctrlPr>
+                    <w:rPr>
+                      <w:rFonts w:ascii="Cambria Math" w:hAnsi="Cambria Math" w:cs="Calibri"/>
+                      <w:i/>
+                      <w:color w:val="FF0000"/>
+                      <w:sz w:val="32"/>
+                      <w:szCs w:val="32"/>
+                      <w:lang w:val="en-IE"/>
+                    </w:rPr>
+                  </m:ctrlPr>
+                </m:sSubPr>
+                <m:e>
+                  <m:r>
+                    <w:rPr>
+                      <w:rFonts w:ascii="Cambria Math" w:hAnsi="Cambria Math" w:cs="Calibri"/>
+                      <w:color w:val="FF0000"/>
+                      <w:sz w:val="32"/>
+                      <w:szCs w:val="32"/>
+                      <w:lang w:val="en-IE"/>
+                    </w:rPr>
+                    <m:t>x</m:t>
+                  </m:r>
+                </m:e>
+                <m:sub>
+                  <m:r>
+                    <w:rPr>
+                      <w:rFonts w:ascii="Cambria Math" w:hAnsi="Cambria Math" w:cs="Calibri"/>
+                      <w:color w:val="FF0000"/>
+                      <w:sz w:val="32"/>
+                      <w:szCs w:val="32"/>
+                      <w:lang w:val="en-IE"/>
+                    </w:rPr>
+                    <m:t>1</m:t>
+                  </m:r>
+                </m:sub>
+              </m:sSub>
+              <m:r>
+                <w:rPr>
+                  <w:rFonts w:ascii="Cambria Math" w:hAnsi="Cambria Math" w:cs="Calibri"/>
+                  <w:color w:val="FF0000"/>
+                  <w:sz w:val="32"/>
+                  <w:szCs w:val="32"/>
+                  <w:lang w:val="en-IE"/>
+                </w:rPr>
+                <m:t xml:space="preserve">, …, </m:t>
+              </m:r>
+              <m:sSub>
+                <m:sSubPr>
+                  <m:ctrlPr>
+                    <w:rPr>
+                      <w:rFonts w:ascii="Cambria Math" w:hAnsi="Cambria Math" w:cs="Calibri"/>
+                      <w:i/>
+                      <w:color w:val="FF0000"/>
+                      <w:sz w:val="32"/>
+                      <w:szCs w:val="32"/>
+                      <w:lang w:val="en-IE"/>
+                    </w:rPr>
+                  </m:ctrlPr>
+                </m:sSubPr>
+                <m:e>
+                  <m:r>
+                    <w:rPr>
+                      <w:rFonts w:ascii="Cambria Math" w:hAnsi="Cambria Math" w:cs="Calibri"/>
+                      <w:color w:val="FF0000"/>
+                      <w:sz w:val="32"/>
+                      <w:szCs w:val="32"/>
+                      <w:lang w:val="en-IE"/>
+                    </w:rPr>
+                    <m:t>x</m:t>
+                  </m:r>
+                </m:e>
+                <m:sub>
+                  <m:r>
+                    <w:rPr>
+                      <w:rFonts w:ascii="Cambria Math" w:hAnsi="Cambria Math" w:cs="Calibri"/>
+                      <w:color w:val="FF0000"/>
+                      <w:sz w:val="32"/>
+                      <w:szCs w:val="32"/>
+                      <w:lang w:val="en-IE"/>
+                    </w:rPr>
+                    <m:t>10</m:t>
+                  </m:r>
+                </m:sub>
+              </m:sSub>
+            </m:e>
+          </m:d>
+          <m:r>
+            <w:rPr>
+              <w:rFonts w:ascii="Cambria Math" w:hAnsi="Cambria Math" w:cs="Calibri"/>
+              <w:color w:val="FF0000"/>
+              <w:sz w:val="32"/>
+              <w:szCs w:val="32"/>
+              <w:lang w:val="en-IE"/>
+            </w:rPr>
+            <m:t xml:space="preserve">  ∝  </m:t>
+          </m:r>
+          <m:sSup>
+            <m:sSupPr>
+              <m:ctrlPr>
+                <w:rPr>
+                  <w:rFonts w:ascii="Cambria Math" w:hAnsi="Cambria Math" w:cs="Calibri"/>
+                  <w:i/>
+                  <w:color w:val="FF0000"/>
+                  <w:sz w:val="32"/>
+                  <w:szCs w:val="32"/>
+                  <w:lang w:val="en-IE"/>
+                </w:rPr>
+              </m:ctrlPr>
+            </m:sSupPr>
+            <m:e>
+              <m:r>
+                <w:rPr>
+                  <w:rFonts w:ascii="Cambria Math" w:hAnsi="Cambria Math" w:cs="Calibri"/>
+                  <w:color w:val="FF0000"/>
+                  <w:sz w:val="32"/>
+                  <w:szCs w:val="32"/>
+                </w:rPr>
+                <m:t>e</m:t>
+              </m:r>
+            </m:e>
+            <m:sup>
+              <m:r>
+                <w:rPr>
+                  <w:rFonts w:ascii="Cambria Math" w:hAnsi="Cambria Math" w:cs="Calibri"/>
+                  <w:color w:val="FF0000"/>
+                  <w:sz w:val="32"/>
+                  <w:szCs w:val="32"/>
+                </w:rPr>
+                <m:t>-3λ</m:t>
+              </m:r>
+            </m:sup>
+          </m:sSup>
+          <m:r>
+            <w:rPr>
+              <w:rFonts w:ascii="Cambria Math" w:hAnsi="Cambria Math" w:cs="Calibri"/>
+              <w:color w:val="FF0000"/>
+              <w:sz w:val="32"/>
+              <w:szCs w:val="32"/>
+              <w:lang w:val="en-IE"/>
+            </w:rPr>
+            <m:t xml:space="preserve">  . </m:t>
+          </m:r>
+          <m:sSup>
+            <m:sSupPr>
+              <m:ctrlPr>
+                <w:rPr>
+                  <w:rFonts w:ascii="Cambria Math" w:hAnsi="Cambria Math" w:cs="Calibri"/>
+                  <w:i/>
+                  <w:color w:val="FF0000"/>
+                  <w:sz w:val="32"/>
+                  <w:szCs w:val="32"/>
+                  <w:lang w:val="en-IE"/>
+                </w:rPr>
+              </m:ctrlPr>
+            </m:sSupPr>
+            <m:e>
+              <m:r>
+                <w:rPr>
+                  <w:rFonts w:ascii="Cambria Math" w:hAnsi="Cambria Math" w:cs="Calibri"/>
+                  <w:color w:val="FF0000"/>
+                  <w:sz w:val="32"/>
+                  <w:szCs w:val="32"/>
+                </w:rPr>
+                <m:t>e</m:t>
+              </m:r>
+            </m:e>
+            <m:sup>
+              <m:r>
+                <w:rPr>
+                  <w:rFonts w:ascii="Cambria Math" w:hAnsi="Cambria Math" w:cs="Calibri"/>
+                  <w:color w:val="FF0000"/>
+                  <w:sz w:val="32"/>
+                  <w:szCs w:val="32"/>
+                </w:rPr>
+                <m:t>-10λ</m:t>
+              </m:r>
+            </m:sup>
+          </m:sSup>
+          <m:r>
+            <w:rPr>
+              <w:rFonts w:ascii="Cambria Math" w:hAnsi="Cambria Math" w:cs="Calibri"/>
+              <w:color w:val="FF0000"/>
+              <w:sz w:val="32"/>
+              <w:szCs w:val="32"/>
+              <w:lang w:val="en-IE"/>
+            </w:rPr>
+            <m:t xml:space="preserve"> . </m:t>
+          </m:r>
+          <m:sSup>
+            <m:sSupPr>
+              <m:ctrlPr>
+                <w:rPr>
+                  <w:rFonts w:ascii="Cambria Math" w:hAnsi="Cambria Math" w:cs="Calibri"/>
+                  <w:i/>
+                  <w:color w:val="FF0000"/>
+                  <w:sz w:val="32"/>
+                  <w:szCs w:val="32"/>
+                  <w:lang w:val="en-IE"/>
+                </w:rPr>
+              </m:ctrlPr>
+            </m:sSupPr>
+            <m:e>
+              <m:r>
+                <w:rPr>
+                  <w:rFonts w:ascii="Cambria Math" w:hAnsi="Cambria Math" w:cs="Calibri"/>
+                  <w:color w:val="FF0000"/>
+                  <w:sz w:val="32"/>
+                  <w:szCs w:val="32"/>
+                  <w:lang w:val="en-IE"/>
+                </w:rPr>
+                <m:t>λ</m:t>
+              </m:r>
+            </m:e>
+            <m:sup>
+              <m:nary>
+                <m:naryPr>
+                  <m:chr m:val="∑"/>
+                  <m:limLoc m:val="undOvr"/>
+                  <m:ctrlPr>
+                    <w:rPr>
+                      <w:rFonts w:ascii="Cambria Math" w:hAnsi="Cambria Math" w:cs="Calibri"/>
+                      <w:i/>
+                      <w:color w:val="FF0000"/>
+                      <w:sz w:val="32"/>
+                      <w:szCs w:val="32"/>
+                      <w:lang w:val="en-IE"/>
+                    </w:rPr>
+                  </m:ctrlPr>
+                </m:naryPr>
+                <m:sub>
+                  <m:r>
+                    <w:rPr>
+                      <w:rFonts w:ascii="Cambria Math" w:hAnsi="Cambria Math" w:cs="Calibri"/>
+                      <w:color w:val="FF0000"/>
+                      <w:sz w:val="32"/>
+                      <w:szCs w:val="32"/>
+                      <w:lang w:val="en-IE"/>
+                    </w:rPr>
+                    <m:t>i=1</m:t>
+                  </m:r>
+                </m:sub>
+                <m:sup>
+                  <m:r>
+                    <w:rPr>
+                      <w:rFonts w:ascii="Cambria Math" w:hAnsi="Cambria Math" w:cs="Calibri"/>
+                      <w:color w:val="FF0000"/>
+                      <w:sz w:val="32"/>
+                      <w:szCs w:val="32"/>
+                      <w:lang w:val="en-IE"/>
+                    </w:rPr>
+                    <m:t>10</m:t>
+                  </m:r>
+                </m:sup>
+                <m:e>
+                  <m:sSub>
+                    <m:sSubPr>
+                      <m:ctrlPr>
+                        <w:rPr>
+                          <w:rFonts w:ascii="Cambria Math" w:hAnsi="Cambria Math" w:cs="Calibri"/>
+                          <w:i/>
+                          <w:color w:val="FF0000"/>
+                          <w:sz w:val="32"/>
+                          <w:szCs w:val="32"/>
+                          <w:lang w:val="en-IE"/>
+                        </w:rPr>
+                      </m:ctrlPr>
+                    </m:sSubPr>
+                    <m:e>
+                      <m:r>
+                        <w:rPr>
+                          <w:rFonts w:ascii="Cambria Math" w:hAnsi="Cambria Math" w:cs="Calibri"/>
+                          <w:color w:val="FF0000"/>
+                          <w:sz w:val="32"/>
+                          <w:szCs w:val="32"/>
+                          <w:lang w:val="en-IE"/>
+                        </w:rPr>
+                        <m:t>x</m:t>
+                      </m:r>
+                    </m:e>
+                    <m:sub>
+                      <m:r>
+                        <w:rPr>
+                          <w:rFonts w:ascii="Cambria Math" w:hAnsi="Cambria Math" w:cs="Calibri"/>
+                          <w:color w:val="FF0000"/>
+                          <w:sz w:val="32"/>
+                          <w:szCs w:val="32"/>
+                          <w:lang w:val="en-IE"/>
+                        </w:rPr>
+                        <m:t>i</m:t>
+                      </m:r>
+                    </m:sub>
+                  </m:sSub>
+                </m:e>
+              </m:nary>
+            </m:sup>
+          </m:sSup>
+          <m:r>
+            <w:rPr>
+              <w:rFonts w:ascii="Cambria Math" w:hAnsi="Cambria Math" w:cs="Calibri"/>
+              <w:color w:val="FF0000"/>
+              <w:sz w:val="32"/>
+              <w:szCs w:val="32"/>
+              <w:lang w:val="en-IE"/>
+            </w:rPr>
+            <m:t xml:space="preserve">= </m:t>
+          </m:r>
+          <m:sSup>
+            <m:sSupPr>
+              <m:ctrlPr>
+                <w:rPr>
+                  <w:rFonts w:ascii="Cambria Math" w:hAnsi="Cambria Math" w:cs="Calibri"/>
+                  <w:i/>
+                  <w:color w:val="FF0000"/>
+                  <w:sz w:val="32"/>
+                  <w:szCs w:val="32"/>
+                  <w:lang w:val="en-IE"/>
+                </w:rPr>
+              </m:ctrlPr>
+            </m:sSupPr>
+            <m:e>
+              <m:r>
+                <w:rPr>
+                  <w:rFonts w:ascii="Cambria Math" w:hAnsi="Cambria Math" w:cs="Calibri"/>
+                  <w:color w:val="FF0000"/>
+                  <w:sz w:val="32"/>
+                  <w:szCs w:val="32"/>
+                </w:rPr>
+                <m:t>e</m:t>
+              </m:r>
+            </m:e>
+            <m:sup>
+              <m:r>
+                <w:rPr>
+                  <w:rFonts w:ascii="Cambria Math" w:hAnsi="Cambria Math" w:cs="Calibri"/>
+                  <w:color w:val="FF0000"/>
+                  <w:sz w:val="32"/>
+                  <w:szCs w:val="32"/>
+                </w:rPr>
+                <m:t>-13λ</m:t>
+              </m:r>
+            </m:sup>
+          </m:sSup>
+          <m:r>
+            <w:rPr>
+              <w:rFonts w:ascii="Cambria Math" w:hAnsi="Cambria Math" w:cs="Calibri"/>
+              <w:color w:val="FF0000"/>
+              <w:sz w:val="32"/>
+              <w:szCs w:val="32"/>
+              <w:lang w:val="en-IE"/>
+            </w:rPr>
+            <m:t xml:space="preserve"> . </m:t>
+          </m:r>
+          <m:sSup>
+            <m:sSupPr>
+              <m:ctrlPr>
+                <w:rPr>
+                  <w:rFonts w:ascii="Cambria Math" w:hAnsi="Cambria Math" w:cs="Calibri"/>
+                  <w:i/>
+                  <w:color w:val="FF0000"/>
+                  <w:sz w:val="32"/>
+                  <w:szCs w:val="32"/>
+                  <w:lang w:val="en-IE"/>
+                </w:rPr>
+              </m:ctrlPr>
+            </m:sSupPr>
+            <m:e>
+              <m:r>
+                <w:rPr>
+                  <w:rFonts w:ascii="Cambria Math" w:hAnsi="Cambria Math" w:cs="Calibri"/>
+                  <w:color w:val="FF0000"/>
+                  <w:sz w:val="32"/>
+                  <w:szCs w:val="32"/>
+                  <w:lang w:val="en-IE"/>
+                </w:rPr>
+                <m:t>λ</m:t>
+              </m:r>
+            </m:e>
+            <m:sup>
+              <m:nary>
+                <m:naryPr>
+                  <m:chr m:val="∑"/>
+                  <m:limLoc m:val="undOvr"/>
+                  <m:ctrlPr>
+                    <w:rPr>
+                      <w:rFonts w:ascii="Cambria Math" w:hAnsi="Cambria Math" w:cs="Calibri"/>
+                      <w:i/>
+                      <w:color w:val="FF0000"/>
+                      <w:sz w:val="32"/>
+                      <w:szCs w:val="32"/>
+                      <w:lang w:val="en-IE"/>
+                    </w:rPr>
+                  </m:ctrlPr>
+                </m:naryPr>
+                <m:sub>
+                  <m:r>
+                    <w:rPr>
+                      <w:rFonts w:ascii="Cambria Math" w:hAnsi="Cambria Math" w:cs="Calibri"/>
+                      <w:color w:val="FF0000"/>
+                      <w:sz w:val="32"/>
+                      <w:szCs w:val="32"/>
+                      <w:lang w:val="en-IE"/>
+                    </w:rPr>
+                    <m:t>i=1</m:t>
+                  </m:r>
+                </m:sub>
+                <m:sup>
+                  <m:r>
+                    <w:rPr>
+                      <w:rFonts w:ascii="Cambria Math" w:hAnsi="Cambria Math" w:cs="Calibri"/>
+                      <w:color w:val="FF0000"/>
+                      <w:sz w:val="32"/>
+                      <w:szCs w:val="32"/>
+                      <w:lang w:val="en-IE"/>
+                    </w:rPr>
+                    <m:t>10</m:t>
+                  </m:r>
+                </m:sup>
+                <m:e>
+                  <m:sSub>
+                    <m:sSubPr>
+                      <m:ctrlPr>
+                        <w:rPr>
+                          <w:rFonts w:ascii="Cambria Math" w:hAnsi="Cambria Math" w:cs="Calibri"/>
+                          <w:i/>
+                          <w:color w:val="FF0000"/>
+                          <w:sz w:val="32"/>
+                          <w:szCs w:val="32"/>
+                          <w:lang w:val="en-IE"/>
+                        </w:rPr>
+                      </m:ctrlPr>
+                    </m:sSubPr>
+                    <m:e>
+                      <m:r>
+                        <w:rPr>
+                          <w:rFonts w:ascii="Cambria Math" w:hAnsi="Cambria Math" w:cs="Calibri"/>
+                          <w:color w:val="FF0000"/>
+                          <w:sz w:val="32"/>
+                          <w:szCs w:val="32"/>
+                          <w:lang w:val="en-IE"/>
+                        </w:rPr>
+                        <m:t>x</m:t>
+                      </m:r>
+                    </m:e>
+                    <m:sub>
+                      <m:r>
+                        <w:rPr>
+                          <w:rFonts w:ascii="Cambria Math" w:hAnsi="Cambria Math" w:cs="Calibri"/>
+                          <w:color w:val="FF0000"/>
+                          <w:sz w:val="32"/>
+                          <w:szCs w:val="32"/>
+                          <w:lang w:val="en-IE"/>
+                        </w:rPr>
+                        <m:t>i</m:t>
+                      </m:r>
+                    </m:sub>
+                  </m:sSub>
+                </m:e>
+              </m:nary>
+            </m:sup>
+          </m:sSup>
+          <m:r>
+            <w:rPr>
+              <w:rFonts w:ascii="Cambria Math" w:hAnsi="Cambria Math" w:cs="Calibri"/>
+              <w:color w:val="FF0000"/>
+              <w:sz w:val="32"/>
+              <w:szCs w:val="32"/>
+              <w:lang w:val="en-IE"/>
+            </w:rPr>
+            <m:t xml:space="preserve"> </m:t>
+          </m:r>
+        </m:oMath>
+      </m:oMathPara>
+    </w:p>
+    <w:p>
+      <w:pPr>
+        <w:tabs>
+          <w:tab w:val="right" w:pos="8505"/>
+        </w:tabs>
+        <w:rPr>
+          <w:rFonts w:cs="Calibri"/>
+          <w:color w:val="FF0000"/>
+          <w:sz w:val="32"/>
+          <w:szCs w:val="32"/>
+          <w:lang w:val="en-IE"/>
+        </w:rPr>
+      </w:pPr>
+    </w:p>
+    <w:p>
+      <w:pPr>
+        <w:tabs>
+          <w:tab w:val="right" w:pos="8505"/>
+        </w:tabs>
+        <w:rPr>
+          <w:rFonts w:cs="Calibri"/>
+          <w:color w:val="FF0000"/>
+          <w:lang w:val="en-IE"/>
+        </w:rPr>
+      </w:pPr>
+      <w:r>
+        <w:rPr>
+          <w:rFonts w:cs="Calibri"/>
+          <w:color w:val="FF0000"/>
+          <w:lang w:val="en-IE"/>
+        </w:rPr>
+        <w:t>(d)</w:t>
+      </w:r>
+    </w:p>
+    <w:p>
+      <w:pPr>
+        <w:tabs>
+          <w:tab w:val="right" w:pos="8505"/>
+        </w:tabs>
+        <w:rPr>
+          <w:rFonts w:cs="Calibri"/>
+          <w:color w:val="FF0000"/>
+          <w:lang w:val="en-IE"/>
+        </w:rPr>
+      </w:pPr>
+      <m:oMathPara>
+        <m:oMathParaPr>
+          <m:jc m:val="left"/>
+        </m:oMathParaPr>
+        <m:oMath>
+          <m:r>
+            <m:rPr>
+              <m:sty m:val="p"/>
+            </m:rPr>
+            <w:rPr>
+              <w:rFonts w:ascii="Cambria Math" w:hAnsi="Cambria Math" w:cs="Calibri"/>
+              <w:color w:val="FF0000"/>
+              <w:sz w:val="32"/>
+              <w:szCs w:val="32"/>
+              <w:lang w:val="en-IE"/>
+            </w:rPr>
+            <m:t>Ε</m:t>
+          </m:r>
+          <m:d>
+            <m:dPr>
+              <m:ctrlPr>
+                <w:rPr>
+                  <w:rFonts w:ascii="Cambria Math" w:hAnsi="Cambria Math" w:cs="Calibri"/>
+                  <w:i/>
+                  <w:color w:val="FF0000"/>
+                  <w:sz w:val="32"/>
+                  <w:szCs w:val="32"/>
+                  <w:lang w:val="en-IE"/>
+                </w:rPr>
+              </m:ctrlPr>
+            </m:dPr>
+            <m:e>
+              <m:r>
+                <w:rPr>
+                  <w:rFonts w:ascii="Cambria Math" w:hAnsi="Cambria Math" w:cs="Calibri"/>
+                  <w:color w:val="FF0000"/>
+                  <w:sz w:val="32"/>
+                  <w:szCs w:val="32"/>
+                  <w:lang w:val="en-IE"/>
+                </w:rPr>
+                <m:t>λ</m:t>
+              </m:r>
+            </m:e>
+            <m:e>
+              <m:sSub>
+                <m:sSubPr>
+                  <m:ctrlPr>
+                    <w:rPr>
+                      <w:rFonts w:ascii="Cambria Math" w:hAnsi="Cambria Math" w:cs="Calibri"/>
+                      <w:i/>
+                      <w:color w:val="FF0000"/>
+                      <w:sz w:val="32"/>
+                      <w:szCs w:val="32"/>
+                      <w:lang w:val="en-IE"/>
+                    </w:rPr>
+                  </m:ctrlPr>
+                </m:sSubPr>
+                <m:e>
+                  <m:r>
+                    <w:rPr>
+                      <w:rFonts w:ascii="Cambria Math" w:hAnsi="Cambria Math" w:cs="Calibri"/>
+                      <w:color w:val="FF0000"/>
+                      <w:sz w:val="32"/>
+                      <w:szCs w:val="32"/>
+                      <w:lang w:val="en-IE"/>
+                    </w:rPr>
+                    <m:t>x</m:t>
+                  </m:r>
+                </m:e>
+                <m:sub>
+                  <m:r>
+                    <w:rPr>
+                      <w:rFonts w:ascii="Cambria Math" w:hAnsi="Cambria Math" w:cs="Calibri"/>
+                      <w:color w:val="FF0000"/>
+                      <w:sz w:val="32"/>
+                      <w:szCs w:val="32"/>
+                      <w:lang w:val="en-IE"/>
+                    </w:rPr>
+                    <m:t>1</m:t>
+                  </m:r>
+                </m:sub>
+              </m:sSub>
+              <m:r>
+                <w:rPr>
+                  <w:rFonts w:ascii="Cambria Math" w:hAnsi="Cambria Math" w:cs="Calibri"/>
+                  <w:color w:val="FF0000"/>
+                  <w:sz w:val="32"/>
+                  <w:szCs w:val="32"/>
+                  <w:lang w:val="en-IE"/>
+                </w:rPr>
+                <m:t xml:space="preserve">, …, </m:t>
+              </m:r>
+              <m:sSub>
+                <m:sSubPr>
+                  <m:ctrlPr>
+                    <w:rPr>
+                      <w:rFonts w:ascii="Cambria Math" w:hAnsi="Cambria Math" w:cs="Calibri"/>
+                      <w:i/>
+                      <w:color w:val="FF0000"/>
+                      <w:sz w:val="32"/>
+                      <w:szCs w:val="32"/>
+                      <w:lang w:val="en-IE"/>
+                    </w:rPr>
+                  </m:ctrlPr>
+                </m:sSubPr>
+                <m:e>
+                  <m:r>
+                    <w:rPr>
+                      <w:rFonts w:ascii="Cambria Math" w:hAnsi="Cambria Math" w:cs="Calibri"/>
+                      <w:color w:val="FF0000"/>
+                      <w:sz w:val="32"/>
+                      <w:szCs w:val="32"/>
+                      <w:lang w:val="en-IE"/>
+                    </w:rPr>
+                    <m:t>x</m:t>
+                  </m:r>
+                </m:e>
+                <m:sub>
+                  <m:r>
+                    <w:rPr>
+                      <w:rFonts w:ascii="Cambria Math" w:hAnsi="Cambria Math" w:cs="Calibri"/>
+                      <w:color w:val="FF0000"/>
+                      <w:sz w:val="32"/>
+                      <w:szCs w:val="32"/>
+                      <w:lang w:val="en-IE"/>
+                    </w:rPr>
+                    <m:t>10</m:t>
+                  </m:r>
+                </m:sub>
+              </m:sSub>
+            </m:e>
+          </m:d>
+          <m:r>
+            <w:rPr>
+              <w:rFonts w:ascii="Cambria Math" w:hAnsi="Cambria Math" w:cs="Calibri"/>
+              <w:color w:val="FF0000"/>
+              <w:sz w:val="32"/>
+              <w:szCs w:val="32"/>
+              <w:lang w:val="en-IE"/>
+            </w:rPr>
+            <m:t xml:space="preserve">= </m:t>
+          </m:r>
+          <m:f>
+            <m:fPr>
+              <m:ctrlPr>
+                <w:rPr>
+                  <w:rFonts w:ascii="Cambria Math" w:hAnsi="Cambria Math" w:cs="Calibri"/>
+                  <w:i/>
+                  <w:color w:val="FF0000"/>
+                  <w:sz w:val="32"/>
+                  <w:szCs w:val="32"/>
+                  <w:lang w:val="en-IE"/>
+                </w:rPr>
+              </m:ctrlPr>
+            </m:fPr>
+            <m:num>
+              <m:sSup>
+                <m:sSupPr>
+                  <m:ctrlPr>
+                    <w:rPr>
+                      <w:rFonts w:ascii="Cambria Math" w:hAnsi="Cambria Math" w:cs="Calibri"/>
+                      <w:i/>
+                      <w:color w:val="FF0000"/>
+                      <w:sz w:val="32"/>
+                      <w:szCs w:val="32"/>
+                      <w:lang w:val="en-IE"/>
+                    </w:rPr>
+                  </m:ctrlPr>
+                </m:sSupPr>
+                <m:e>
+                  <m:r>
+                    <w:rPr>
+                      <w:rFonts w:ascii="Cambria Math" w:hAnsi="Cambria Math" w:cs="Calibri"/>
+                      <w:color w:val="FF0000"/>
+                      <w:sz w:val="32"/>
+                      <w:szCs w:val="32"/>
+                      <w:lang w:val="en-IE"/>
+                    </w:rPr>
+                    <m:t>α</m:t>
+                  </m:r>
+                </m:e>
+                <m:sup>
+                  <m:r>
+                    <w:rPr>
+                      <w:rFonts w:ascii="Cambria Math" w:hAnsi="Cambria Math" w:cs="Calibri"/>
+                      <w:color w:val="FF0000"/>
+                      <w:sz w:val="32"/>
+                      <w:szCs w:val="32"/>
+                      <w:lang w:val="en-IE"/>
+                    </w:rPr>
+                    <m:t>*</m:t>
+                  </m:r>
+                </m:sup>
+              </m:sSup>
+            </m:num>
+            <m:den>
+              <m:sSup>
+                <m:sSupPr>
+                  <m:ctrlPr>
+                    <w:rPr>
+                      <w:rFonts w:ascii="Cambria Math" w:hAnsi="Cambria Math" w:cs="Calibri"/>
+                      <w:i/>
+                      <w:color w:val="FF0000"/>
+                      <w:sz w:val="32"/>
+                      <w:szCs w:val="32"/>
+                      <w:lang w:val="en-IE"/>
+                    </w:rPr>
+                  </m:ctrlPr>
+                </m:sSupPr>
+                <m:e>
+                  <m:r>
+                    <w:rPr>
+                      <w:rFonts w:ascii="Cambria Math" w:hAnsi="Cambria Math" w:cs="Calibri"/>
+                      <w:color w:val="FF0000"/>
+                      <w:sz w:val="32"/>
+                      <w:szCs w:val="32"/>
+                      <w:lang w:val="en-IE"/>
+                    </w:rPr>
+                    <m:t>β</m:t>
+                  </m:r>
+                </m:e>
+                <m:sup>
+                  <m:r>
+                    <w:rPr>
+                      <w:rFonts w:ascii="Cambria Math" w:hAnsi="Cambria Math" w:cs="Calibri"/>
+                      <w:color w:val="FF0000"/>
+                      <w:sz w:val="32"/>
+                      <w:szCs w:val="32"/>
+                      <w:lang w:val="en-IE"/>
+                    </w:rPr>
+                    <m:t>*</m:t>
+                  </m:r>
+                </m:sup>
+              </m:sSup>
+            </m:den>
+          </m:f>
+          <m:r>
+            <w:rPr>
+              <w:rFonts w:ascii="Cambria Math" w:hAnsi="Cambria Math" w:cs="Calibri"/>
+              <w:color w:val="FF0000"/>
+              <w:sz w:val="32"/>
+              <w:szCs w:val="32"/>
+              <w:lang w:val="en-IE"/>
+            </w:rPr>
+            <m:t xml:space="preserve">= </m:t>
+          </m:r>
+          <m:f>
+            <m:fPr>
+              <m:ctrlPr>
+                <w:rPr>
+                  <w:rFonts w:ascii="Cambria Math" w:hAnsi="Cambria Math" w:cs="Calibri"/>
+                  <w:i/>
+                  <w:color w:val="FF0000"/>
+                  <w:sz w:val="32"/>
+                  <w:szCs w:val="32"/>
+                  <w:lang w:val="en-IE"/>
+                </w:rPr>
+              </m:ctrlPr>
+            </m:fPr>
+            <m:num>
+              <m:nary>
+                <m:naryPr>
+                  <m:chr m:val="∑"/>
+                  <m:limLoc m:val="undOvr"/>
+                  <m:ctrlPr>
+                    <w:rPr>
+                      <w:rFonts w:ascii="Cambria Math" w:hAnsi="Cambria Math" w:cs="Calibri"/>
+                      <w:i/>
+                      <w:color w:val="FF0000"/>
+                      <w:sz w:val="32"/>
+                      <w:szCs w:val="32"/>
+                      <w:lang w:val="en-IE"/>
+                    </w:rPr>
+                  </m:ctrlPr>
+                </m:naryPr>
+                <m:sub>
+                  <m:r>
+                    <w:rPr>
+                      <w:rFonts w:ascii="Cambria Math" w:hAnsi="Cambria Math" w:cs="Calibri"/>
+                      <w:color w:val="FF0000"/>
+                      <w:sz w:val="32"/>
+                      <w:szCs w:val="32"/>
+                      <w:lang w:val="en-IE"/>
+                    </w:rPr>
+                    <m:t>i=1</m:t>
+                  </m:r>
+                </m:sub>
+                <m:sup>
+                  <m:r>
+                    <w:rPr>
+                      <w:rFonts w:ascii="Cambria Math" w:hAnsi="Cambria Math" w:cs="Calibri"/>
+                      <w:color w:val="FF0000"/>
+                      <w:sz w:val="32"/>
+                      <w:szCs w:val="32"/>
+                      <w:lang w:val="en-IE"/>
+                    </w:rPr>
+                    <m:t>10</m:t>
+                  </m:r>
+                </m:sup>
+                <m:e>
+                  <m:sSub>
+                    <m:sSubPr>
+                      <m:ctrlPr>
+                        <w:rPr>
+                          <w:rFonts w:ascii="Cambria Math" w:hAnsi="Cambria Math" w:cs="Calibri"/>
+                          <w:i/>
+                          <w:color w:val="FF0000"/>
+                          <w:sz w:val="32"/>
+                          <w:szCs w:val="32"/>
+                          <w:lang w:val="en-IE"/>
+                        </w:rPr>
+                      </m:ctrlPr>
+                    </m:sSubPr>
+                    <m:e>
+                      <m:r>
+                        <w:rPr>
+                          <w:rFonts w:ascii="Cambria Math" w:hAnsi="Cambria Math" w:cs="Calibri"/>
+                          <w:color w:val="FF0000"/>
+                          <w:sz w:val="32"/>
+                          <w:szCs w:val="32"/>
+                          <w:lang w:val="en-IE"/>
+                        </w:rPr>
+                        <m:t>x</m:t>
+                      </m:r>
+                    </m:e>
+                    <m:sub>
+                      <m:r>
+                        <w:rPr>
+                          <w:rFonts w:ascii="Cambria Math" w:hAnsi="Cambria Math" w:cs="Calibri"/>
+                          <w:color w:val="FF0000"/>
+                          <w:sz w:val="32"/>
+                          <w:szCs w:val="32"/>
+                          <w:lang w:val="en-IE"/>
+                        </w:rPr>
+                        <m:t>i</m:t>
+                      </m:r>
+                    </m:sub>
+                  </m:sSub>
+                  <m:r>
+                    <w:rPr>
+                      <w:rFonts w:ascii="Cambria Math" w:hAnsi="Cambria Math" w:cs="Calibri"/>
+                      <w:color w:val="FF0000"/>
+                      <w:sz w:val="32"/>
+                      <w:szCs w:val="32"/>
+                      <w:lang w:val="en-IE"/>
+                    </w:rPr>
+                    <m:t>+1</m:t>
+                  </m:r>
+                </m:e>
+              </m:nary>
+            </m:num>
+            <m:den>
+              <m:r>
+                <w:rPr>
+                  <w:rFonts w:ascii="Cambria Math" w:hAnsi="Cambria Math" w:cs="Calibri"/>
+                  <w:color w:val="FF0000"/>
+                  <w:sz w:val="32"/>
+                  <w:szCs w:val="32"/>
+                  <w:lang w:val="en-IE"/>
+                </w:rPr>
+                <m:t>13</m:t>
+              </m:r>
+            </m:den>
+          </m:f>
+          <m:r>
+            <w:rPr>
+              <w:rFonts w:ascii="Cambria Math" w:hAnsi="Cambria Math" w:cs="Calibri"/>
+              <w:color w:val="FF0000"/>
+              <w:sz w:val="32"/>
+              <w:szCs w:val="32"/>
+              <w:lang w:val="en-IE"/>
+            </w:rPr>
+            <m:t xml:space="preserve"> </m:t>
+          </m:r>
+        </m:oMath>
+      </m:oMathPara>
+      <w:bookmarkStart w:id="1" w:name="_GoBack"/>
+      <w:bookmarkEnd w:id="1"/>
+    </w:p>
+    <w:p>
+      <w:pPr>
+        <w:tabs>
+          <w:tab w:val="right" w:pos="8505"/>
+        </w:tabs>
+        <w:rPr>
+          <w:rFonts w:cs="Calibri"/>
+          <w:b/>
+        </w:rPr>
+      </w:pPr>
+    </w:p>
+    <w:p>
+      <w:pPr>
+        <w:tabs>
+          <w:tab w:val="right" w:pos="8505"/>
+        </w:tabs>
         <w:rPr>
           <w:rFonts w:cs="Calibri"/>
           <w:b/>
@@ -6526,7 +9824,6 @@
           <w:szCs w:val="28"/>
           <w:lang w:val="en-IE" w:eastAsia="en-IE"/>
         </w:rPr>
-        <w:lastRenderedPageBreak/>
         <w:drawing>
           <wp:inline distT="0" distB="0" distL="0" distR="0" wp14:anchorId="40F1B1D7" wp14:editId="13405030">
             <wp:extent cx="4410075" cy="2200275"/>
@@ -6609,6 +9906,7 @@
           <w:szCs w:val="28"/>
           <w:lang w:val="en-US"/>
         </w:rPr>
+        <w:lastRenderedPageBreak/>
         <w:t xml:space="preserve">Does the gender and opinion on women reservation are independent?  Use a 0.05 level of significance. To do so, </w:t>
       </w:r>
     </w:p>
@@ -6937,13 +10235,7 @@
         <w:rPr>
           <w:color w:val="FF0000"/>
         </w:rPr>
-        <w:t xml:space="preserve">: Variable </w:t>
-      </w:r>
-      <w:r>
-        <w:rPr>
-          <w:color w:val="FF0000"/>
-        </w:rPr>
-        <w:t>X</w:t>
+        <w:t>: Variable X</w:t>
       </w:r>
       <w:r>
         <w:rPr>
@@ -6956,13 +10248,7 @@
         <w:rPr>
           <w:color w:val="FF0000"/>
         </w:rPr>
-        <w:t xml:space="preserve"> and Variable </w:t>
-      </w:r>
-      <w:r>
-        <w:rPr>
-          <w:color w:val="FF0000"/>
-        </w:rPr>
-        <w:t>X</w:t>
+        <w:t xml:space="preserve"> and Variable X</w:t>
       </w:r>
       <w:r>
         <w:rPr>
@@ -7002,13 +10288,7 @@
         <w:rPr>
           <w:color w:val="FF0000"/>
         </w:rPr>
-        <w:t xml:space="preserve">: Variable </w:t>
-      </w:r>
-      <w:r>
-        <w:rPr>
-          <w:color w:val="FF0000"/>
-        </w:rPr>
-        <w:t>X</w:t>
+        <w:t>: Variable X</w:t>
       </w:r>
       <w:r>
         <w:rPr>
@@ -7461,22 +10741,13 @@
         </w:rPr>
         <w:t xml:space="preserve"> = </w:t>
       </w:r>
-      <w:proofErr w:type="spellStart"/>
       <w:proofErr w:type="gramStart"/>
       <w:r>
         <w:rPr>
           <w:i/>
           <w:color w:val="4472C4" w:themeColor="accent1"/>
         </w:rPr>
-        <w:t>qchisq</w:t>
-      </w:r>
-      <w:proofErr w:type="spellEnd"/>
-      <w:r>
-        <w:rPr>
-          <w:i/>
-          <w:color w:val="4472C4" w:themeColor="accent1"/>
-        </w:rPr>
-        <w:t>(</w:t>
+        <w:t>qchisq(</w:t>
       </w:r>
       <w:proofErr w:type="gramEnd"/>
       <w:r>
@@ -7613,7 +10884,6 @@
           <w:color w:val="E6E1DC"/>
           <w:bdr w:val="none" w:sz="0" w:space="0" w:color="auto" w:frame="1"/>
         </w:rPr>
-        <w:lastRenderedPageBreak/>
         <w:t xml:space="preserve">X-squared </w:t>
       </w:r>
     </w:p>
@@ -7997,7 +11267,7 @@
         <w:rPr>
           <w:color w:val="FF0000"/>
         </w:rPr>
-        <w:t>Since teste-value is greater than critical-value we reject H</w:t>
+        <w:t>Since test-value is greater than critical-value we reject H</w:t>
       </w:r>
       <w:r>
         <w:rPr>
@@ -8030,8 +11300,6 @@
         </w:rPr>
         <w:t>.</w:t>
       </w:r>
-      <w:bookmarkStart w:id="1" w:name="_GoBack"/>
-      <w:bookmarkEnd w:id="1"/>
     </w:p>
     <w:sectPr>
       <w:footerReference w:type="even" r:id="rId11"/>
@@ -8135,7 +11403,7 @@
         <w:rStyle w:val="PageNumber"/>
         <w:noProof/>
       </w:rPr>
-      <w:t>6</w:t>
+      <w:t>5</w:t>
     </w:r>
     <w:r>
       <w:rPr>
@@ -12745,7 +16013,7 @@
 </file>
 
 <file path=customXml/itemProps1.xml><?xml version="1.0" encoding="utf-8"?>
-<ds:datastoreItem xmlns:ds="http://schemas.openxmlformats.org/officeDocument/2006/customXml" ds:itemID="{836F09E4-01EB-4EDD-93FF-C30A01A65BCB}">
+<ds:datastoreItem xmlns:ds="http://schemas.openxmlformats.org/officeDocument/2006/customXml" ds:itemID="{2F385E96-90BA-4DAF-BF6B-E7FAEE50B9B1}">
   <ds:schemaRefs>
     <ds:schemaRef ds:uri="http://schemas.openxmlformats.org/officeDocument/2006/bibliography"/>
   </ds:schemaRefs>

</xml_diff>